<commit_message>
Adicionada descrição da funcionalidade básica
</commit_message>
<xml_diff>
--- a/doc/Conceito Base/Conceito Base.docx
+++ b/doc/Conceito Base/Conceito Base.docx
@@ -27,11 +27,18 @@
         <w:rPr>
           <w:lang w:val="pt-PT"/>
         </w:rPr>
-        <w:t>Conceito Base</w:t>
+        <w:t xml:space="preserve">Conceito </w:t>
+      </w:r>
+      <w:r>
+        <w:rPr>
+          <w:lang w:val="pt-PT"/>
+        </w:rPr>
+        <w:t>Inicial</w:t>
       </w:r>
     </w:p>
     <w:p>
       <w:pPr>
+        <w:ind w:firstLine="708"/>
         <w:rPr>
           <w:lang w:val="pt-PT"/>
         </w:rPr>
@@ -48,11 +55,47 @@
         </w:rPr>
         <w:t xml:space="preserve">ão que sirva para gerir aplicações de pessoas a um emprego. O lado do potencial trabalhador fornece um questionário que depois de completo adiciona os dados a um ficheiro ou base de dados simples. </w:t>
       </w:r>
+      <w:proofErr w:type="spellStart"/>
       <w:r>
         <w:rPr>
           <w:lang w:val="en-GB"/>
         </w:rPr>
-        <w:t xml:space="preserve">Exemplo (USER ID, SKILLSET ID, EDUCATION LEVEL ID, TIMESTAMP), guardado em CSV. </w:t>
+        <w:t>Exemplo</w:t>
+      </w:r>
+      <w:proofErr w:type="spellEnd"/>
+      <w:r>
+        <w:rPr>
+          <w:lang w:val="en-GB"/>
+        </w:rPr>
+        <w:t xml:space="preserve"> (USER ID, SKILLSET ID, EDUCATION LEVEL ID, TIMESTAMP), </w:t>
+      </w:r>
+      <w:proofErr w:type="spellStart"/>
+      <w:r>
+        <w:rPr>
+          <w:lang w:val="en-GB"/>
+        </w:rPr>
+        <w:t>guardado</w:t>
+      </w:r>
+      <w:proofErr w:type="spellEnd"/>
+      <w:r>
+        <w:rPr>
+          <w:lang w:val="en-GB"/>
+        </w:rPr>
+        <w:t xml:space="preserve"> </w:t>
+      </w:r>
+      <w:proofErr w:type="spellStart"/>
+      <w:r>
+        <w:rPr>
+          <w:lang w:val="en-GB"/>
+        </w:rPr>
+        <w:t>em</w:t>
+      </w:r>
+      <w:proofErr w:type="spellEnd"/>
+      <w:r>
+        <w:rPr>
+          <w:lang w:val="en-GB"/>
+        </w:rPr>
+        <w:t xml:space="preserve"> CSV. </w:t>
       </w:r>
       <w:r>
         <w:rPr>
@@ -84,15 +127,353 @@
         </w:rPr>
         <w:t>opcionalmente eliminar aqueles que tenham o índice de semelhança demasiado baixo.</w:t>
       </w:r>
+    </w:p>
+    <w:p>
+      <w:pPr>
+        <w:pStyle w:val="Heading1"/>
+        <w:rPr>
+          <w:lang w:val="pt-PT"/>
+        </w:rPr>
+      </w:pPr>
+      <w:r>
+        <w:rPr>
+          <w:lang w:val="pt-PT"/>
+        </w:rPr>
+        <w:t>Descrição Breve do Programa</w:t>
+      </w:r>
+    </w:p>
+    <w:p>
+      <w:pPr>
+        <w:rPr>
+          <w:lang w:val="pt-PT"/>
+        </w:rPr>
+      </w:pPr>
+      <w:r>
+        <w:rPr>
+          <w:lang w:val="pt-PT"/>
+        </w:rPr>
+        <w:tab/>
+      </w:r>
+      <w:r>
+        <w:rPr>
+          <w:lang w:val="pt-PT"/>
+        </w:rPr>
+        <w:t>Dois programas</w:t>
+      </w:r>
+      <w:r>
+        <w:rPr>
+          <w:lang w:val="pt-PT"/>
+        </w:rPr>
+        <w:t xml:space="preserve"> são utilizadas. Uma é </w:t>
+      </w:r>
+      <w:r>
+        <w:rPr>
+          <w:lang w:val="pt-PT"/>
+        </w:rPr>
+        <w:t>o programa utilizado</w:t>
+      </w:r>
+      <w:r>
+        <w:rPr>
+          <w:lang w:val="pt-PT"/>
+        </w:rPr>
+        <w:t xml:space="preserve"> pela pessoa que submete a aplicação à empresa.</w:t>
+      </w:r>
+      <w:r>
+        <w:rPr>
+          <w:lang w:val="pt-PT"/>
+        </w:rPr>
+        <w:t xml:space="preserve"> Este é chamado de programa B neste documento. O segundo, chamado de programa A, é utilizado pelo empregador para gerir todas as aplicações aos empregos disponíveis.</w:t>
+      </w:r>
+    </w:p>
+    <w:p>
+      <w:pPr>
+        <w:pStyle w:val="Heading2"/>
+        <w:rPr>
+          <w:lang w:val="pt-PT"/>
+        </w:rPr>
+      </w:pPr>
+      <w:r>
+        <w:rPr>
+          <w:lang w:val="pt-PT"/>
+        </w:rPr>
+        <w:t>Descrição Breve do Programa B</w:t>
+      </w:r>
+    </w:p>
+    <w:p>
+      <w:pPr>
+        <w:rPr>
+          <w:lang w:val="pt-PT"/>
+        </w:rPr>
+      </w:pPr>
+      <w:r>
+        <w:rPr>
+          <w:lang w:val="pt-PT"/>
+        </w:rPr>
+        <w:tab/>
+        <w:t>Este programa contém uma interface simples, com um questionário com escolhas múltiplas. Quando o questionário é submetido, este gera dados em CSV</w:t>
+      </w:r>
+      <w:r>
+        <w:rPr>
+          <w:lang w:val="pt-PT"/>
+        </w:rPr>
+        <w:t>, os quais são adicionados ao ficheiro principal</w:t>
+      </w:r>
+      <w:r>
+        <w:rPr>
+          <w:lang w:val="pt-PT"/>
+        </w:rPr>
+        <w:t>, no formato seguinte:</w:t>
+      </w:r>
+    </w:p>
+    <w:p>
+      <w:pPr>
+        <w:pStyle w:val="ListParagraph"/>
+        <w:numPr>
+          <w:ilvl w:val="0"/>
+          <w:numId w:val="30"/>
+        </w:numPr>
+        <w:rPr>
+          <w:lang w:val="en-GB"/>
+        </w:rPr>
+      </w:pPr>
+      <w:r>
+        <w:rPr>
+          <w:lang w:val="en-GB"/>
+        </w:rPr>
+        <w:t xml:space="preserve">USER_ID, </w:t>
+      </w:r>
+      <w:r>
+        <w:rPr>
+          <w:lang w:val="en-GB"/>
+        </w:rPr>
+        <w:t>SKILL_I</w:t>
+      </w:r>
+      <w:r>
+        <w:rPr>
+          <w:lang w:val="en-GB"/>
+        </w:rPr>
+        <w:t>D, EDUCATION_LEVEL_ID</w:t>
+      </w:r>
+    </w:p>
+    <w:p>
+      <w:pPr>
+        <w:ind w:left="708"/>
+        <w:rPr>
+          <w:lang w:val="pt-PT"/>
+        </w:rPr>
+      </w:pPr>
+      <w:r>
+        <w:rPr>
+          <w:lang w:val="pt-PT"/>
+        </w:rPr>
+        <w:t>O programa gera ainda dados CSV para um segundo ficheiro no formato:</w:t>
+      </w:r>
+    </w:p>
+    <w:p>
+      <w:pPr>
+        <w:pStyle w:val="ListParagraph"/>
+        <w:numPr>
+          <w:ilvl w:val="0"/>
+          <w:numId w:val="30"/>
+        </w:numPr>
+        <w:rPr>
+          <w:lang w:val="en-GB"/>
+        </w:rPr>
+      </w:pPr>
+      <w:r>
+        <w:rPr>
+          <w:lang w:val="en-GB"/>
+        </w:rPr>
+        <w:t>USER_NAME, USER_BIRTHDATE, TIMESTAMP</w:t>
+      </w:r>
+    </w:p>
+    <w:p>
+      <w:pPr>
+        <w:ind w:firstLine="708"/>
+        <w:rPr>
+          <w:lang w:val="pt-PT"/>
+        </w:rPr>
+      </w:pPr>
+      <w:r>
+        <w:rPr>
+          <w:lang w:val="pt-PT"/>
+        </w:rPr>
+        <w:t xml:space="preserve">Estes dados serão armazenados em dois ficheiros CSV. </w:t>
+      </w:r>
+      <w:r>
+        <w:rPr>
+          <w:lang w:val="pt-PT"/>
+        </w:rPr>
+        <w:t xml:space="preserve">Idealmente, em vez disso, seriam </w:t>
+      </w:r>
+      <w:r>
+        <w:rPr>
+          <w:lang w:val="pt-PT"/>
+        </w:rPr>
+        <w:t>armazenados numa única base de dados que use duas tabelas</w:t>
+      </w:r>
+      <w:r>
+        <w:rPr>
+          <w:lang w:val="pt-PT"/>
+        </w:rPr>
+        <w:t>.</w:t>
+      </w:r>
+      <w:r>
+        <w:rPr>
+          <w:lang w:val="pt-PT"/>
+        </w:rPr>
+        <w:t xml:space="preserve"> Dependendo do progresso do projecto até à data de entrega, esta funcionalidade poderá ou não ser implementada.</w:t>
+      </w:r>
+    </w:p>
+    <w:p>
+      <w:pPr>
+        <w:pStyle w:val="Heading3"/>
+        <w:rPr>
+          <w:lang w:val="pt-PT"/>
+        </w:rPr>
+      </w:pPr>
+      <w:r>
+        <w:rPr>
+          <w:lang w:val="pt-PT"/>
+        </w:rPr>
+        <w:t>Descrição dos campos das tabelas</w:t>
+      </w:r>
+    </w:p>
+    <w:p>
+      <w:pPr>
+        <w:pStyle w:val="ListParagraph"/>
+        <w:numPr>
+          <w:ilvl w:val="0"/>
+          <w:numId w:val="30"/>
+        </w:numPr>
+        <w:rPr>
+          <w:lang w:val="pt-PT"/>
+        </w:rPr>
+      </w:pPr>
+      <w:r>
+        <w:rPr>
+          <w:lang w:val="pt-PT"/>
+        </w:rPr>
+        <w:t>USER_ID – ID do utilizador, atribuído por ordem crescente. Na segunda tabela, os dados da linha X correspondem ao utilizador com ID X+1.</w:t>
+      </w:r>
+    </w:p>
+    <w:p>
+      <w:pPr>
+        <w:pStyle w:val="ListParagraph"/>
+        <w:numPr>
+          <w:ilvl w:val="0"/>
+          <w:numId w:val="30"/>
+        </w:numPr>
+        <w:rPr>
+          <w:lang w:val="pt-PT"/>
+        </w:rPr>
+      </w:pPr>
+      <w:r>
+        <w:rPr>
+          <w:lang w:val="pt-PT"/>
+        </w:rPr>
+        <w:t xml:space="preserve">SKILL_ID – ID da capacidade. </w:t>
+      </w:r>
+    </w:p>
+    <w:p>
+      <w:pPr>
+        <w:pStyle w:val="ListParagraph"/>
+        <w:numPr>
+          <w:ilvl w:val="0"/>
+          <w:numId w:val="30"/>
+        </w:numPr>
+        <w:rPr>
+          <w:lang w:val="pt-PT"/>
+        </w:rPr>
+      </w:pPr>
+      <w:r>
+        <w:rPr>
+          <w:lang w:val="pt-PT"/>
+        </w:rPr>
+        <w:t>EDUCATION_LEVEL_ID – Nível de educação (0 – Nenhum, 1 – Primário, 2 – Secundário, 3 – Licenciatura, 4 – Mestrado, 5 – Doutoramento)</w:t>
+      </w:r>
+      <w:r>
+        <w:rPr>
+          <w:lang w:val="pt-PT"/>
+        </w:rPr>
+        <w:t>.</w:t>
+      </w:r>
+    </w:p>
+    <w:p>
+      <w:pPr>
+        <w:pStyle w:val="ListParagraph"/>
+        <w:numPr>
+          <w:ilvl w:val="0"/>
+          <w:numId w:val="30"/>
+        </w:numPr>
+        <w:rPr>
+          <w:lang w:val="pt-PT"/>
+        </w:rPr>
+      </w:pPr>
+      <w:r>
+        <w:rPr>
+          <w:lang w:val="pt-PT"/>
+        </w:rPr>
+        <w:t>USER_NAME – Nome completo do utilizador</w:t>
+      </w:r>
+      <w:r>
+        <w:rPr>
+          <w:lang w:val="pt-PT"/>
+        </w:rPr>
+        <w:t>.</w:t>
+      </w:r>
+    </w:p>
+    <w:p>
+      <w:pPr>
+        <w:pStyle w:val="ListParagraph"/>
+        <w:numPr>
+          <w:ilvl w:val="0"/>
+          <w:numId w:val="30"/>
+        </w:numPr>
+        <w:rPr>
+          <w:lang w:val="pt-PT"/>
+        </w:rPr>
+      </w:pPr>
+      <w:r>
+        <w:rPr>
+          <w:lang w:val="pt-PT"/>
+        </w:rPr>
+        <w:t>USER_BIRTHDAY – Data de nascimento do utilizador.</w:t>
+      </w:r>
+    </w:p>
+    <w:p>
+      <w:pPr>
+        <w:pStyle w:val="ListParagraph"/>
+        <w:numPr>
+          <w:ilvl w:val="0"/>
+          <w:numId w:val="30"/>
+        </w:numPr>
+        <w:rPr>
+          <w:lang w:val="pt-PT"/>
+        </w:rPr>
+      </w:pPr>
+      <w:r>
+        <w:rPr>
+          <w:lang w:val="pt-PT"/>
+        </w:rPr>
+        <w:t>TIMESTAMP – A timestamp de criação dos dados.</w:t>
+      </w:r>
+    </w:p>
+    <w:p>
+      <w:pPr>
+        <w:rPr>
+          <w:lang w:val="pt-PT"/>
+        </w:rPr>
+      </w:pPr>
+    </w:p>
+    <w:p>
+      <w:pPr>
+        <w:rPr>
+          <w:lang w:val="pt-PT"/>
+        </w:rPr>
+      </w:pPr>
       <w:bookmarkStart w:id="0" w:name="_GoBack"/>
       <w:bookmarkEnd w:id="0"/>
-    </w:p>
-    <w:p>
-      <w:pPr>
-        <w:rPr>
-          <w:lang w:val="pt-PT"/>
-        </w:rPr>
-      </w:pPr>
     </w:p>
     <w:sectPr>
       <w:footerReference w:type="default" r:id="rId10"/>
@@ -391,6 +772,119 @@
     </w:lvl>
   </w:abstractNum>
   <w:abstractNum w:abstractNumId="10" w15:restartNumberingAfterBreak="0">
+    <w:nsid w:val="01E555D9"/>
+    <w:multiLevelType w:val="hybridMultilevel"/>
+    <w:tmpl w:val="9612BD4C"/>
+    <w:lvl w:ilvl="0" w:tplc="08090001">
+      <w:start w:val="1"/>
+      <w:numFmt w:val="bullet"/>
+      <w:lvlText w:val=""/>
+      <w:lvlJc w:val="left"/>
+      <w:pPr>
+        <w:ind w:left="1425" w:hanging="360"/>
+      </w:pPr>
+      <w:rPr>
+        <w:rFonts w:ascii="Symbol" w:hAnsi="Symbol" w:hint="default"/>
+      </w:rPr>
+    </w:lvl>
+    <w:lvl w:ilvl="1" w:tplc="08090003">
+      <w:start w:val="1"/>
+      <w:numFmt w:val="bullet"/>
+      <w:lvlText w:val="o"/>
+      <w:lvlJc w:val="left"/>
+      <w:pPr>
+        <w:ind w:left="2145" w:hanging="360"/>
+      </w:pPr>
+      <w:rPr>
+        <w:rFonts w:ascii="Courier New" w:hAnsi="Courier New" w:cs="Courier New" w:hint="default"/>
+      </w:rPr>
+    </w:lvl>
+    <w:lvl w:ilvl="2" w:tplc="08090005" w:tentative="1">
+      <w:start w:val="1"/>
+      <w:numFmt w:val="bullet"/>
+      <w:lvlText w:val=""/>
+      <w:lvlJc w:val="left"/>
+      <w:pPr>
+        <w:ind w:left="2865" w:hanging="360"/>
+      </w:pPr>
+      <w:rPr>
+        <w:rFonts w:ascii="Wingdings" w:hAnsi="Wingdings" w:hint="default"/>
+      </w:rPr>
+    </w:lvl>
+    <w:lvl w:ilvl="3" w:tplc="08090001" w:tentative="1">
+      <w:start w:val="1"/>
+      <w:numFmt w:val="bullet"/>
+      <w:lvlText w:val=""/>
+      <w:lvlJc w:val="left"/>
+      <w:pPr>
+        <w:ind w:left="3585" w:hanging="360"/>
+      </w:pPr>
+      <w:rPr>
+        <w:rFonts w:ascii="Symbol" w:hAnsi="Symbol" w:hint="default"/>
+      </w:rPr>
+    </w:lvl>
+    <w:lvl w:ilvl="4" w:tplc="08090003" w:tentative="1">
+      <w:start w:val="1"/>
+      <w:numFmt w:val="bullet"/>
+      <w:lvlText w:val="o"/>
+      <w:lvlJc w:val="left"/>
+      <w:pPr>
+        <w:ind w:left="4305" w:hanging="360"/>
+      </w:pPr>
+      <w:rPr>
+        <w:rFonts w:ascii="Courier New" w:hAnsi="Courier New" w:cs="Courier New" w:hint="default"/>
+      </w:rPr>
+    </w:lvl>
+    <w:lvl w:ilvl="5" w:tplc="08090005" w:tentative="1">
+      <w:start w:val="1"/>
+      <w:numFmt w:val="bullet"/>
+      <w:lvlText w:val=""/>
+      <w:lvlJc w:val="left"/>
+      <w:pPr>
+        <w:ind w:left="5025" w:hanging="360"/>
+      </w:pPr>
+      <w:rPr>
+        <w:rFonts w:ascii="Wingdings" w:hAnsi="Wingdings" w:hint="default"/>
+      </w:rPr>
+    </w:lvl>
+    <w:lvl w:ilvl="6" w:tplc="08090001" w:tentative="1">
+      <w:start w:val="1"/>
+      <w:numFmt w:val="bullet"/>
+      <w:lvlText w:val=""/>
+      <w:lvlJc w:val="left"/>
+      <w:pPr>
+        <w:ind w:left="5745" w:hanging="360"/>
+      </w:pPr>
+      <w:rPr>
+        <w:rFonts w:ascii="Symbol" w:hAnsi="Symbol" w:hint="default"/>
+      </w:rPr>
+    </w:lvl>
+    <w:lvl w:ilvl="7" w:tplc="08090003" w:tentative="1">
+      <w:start w:val="1"/>
+      <w:numFmt w:val="bullet"/>
+      <w:lvlText w:val="o"/>
+      <w:lvlJc w:val="left"/>
+      <w:pPr>
+        <w:ind w:left="6465" w:hanging="360"/>
+      </w:pPr>
+      <w:rPr>
+        <w:rFonts w:ascii="Courier New" w:hAnsi="Courier New" w:cs="Courier New" w:hint="default"/>
+      </w:rPr>
+    </w:lvl>
+    <w:lvl w:ilvl="8" w:tplc="08090005" w:tentative="1">
+      <w:start w:val="1"/>
+      <w:numFmt w:val="bullet"/>
+      <w:lvlText w:val=""/>
+      <w:lvlJc w:val="left"/>
+      <w:pPr>
+        <w:ind w:left="7185" w:hanging="360"/>
+      </w:pPr>
+      <w:rPr>
+        <w:rFonts w:ascii="Wingdings" w:hAnsi="Wingdings" w:hint="default"/>
+      </w:rPr>
+    </w:lvl>
+  </w:abstractNum>
+  <w:abstractNum w:abstractNumId="11" w15:restartNumberingAfterBreak="0">
     <w:nsid w:val="07370819"/>
     <w:multiLevelType w:val="multilevel"/>
     <w:tmpl w:val="0409001F"/>
@@ -476,7 +970,7 @@
       </w:pPr>
     </w:lvl>
   </w:abstractNum>
-  <w:abstractNum w:abstractNumId="11" w15:restartNumberingAfterBreak="0">
+  <w:abstractNum w:abstractNumId="12" w15:restartNumberingAfterBreak="0">
     <w:nsid w:val="0A42467A"/>
     <w:multiLevelType w:val="multilevel"/>
     <w:tmpl w:val="32C64BCA"/>
@@ -563,7 +1057,7 @@
       </w:pPr>
     </w:lvl>
   </w:abstractNum>
-  <w:abstractNum w:abstractNumId="12" w15:restartNumberingAfterBreak="0">
+  <w:abstractNum w:abstractNumId="13" w15:restartNumberingAfterBreak="0">
     <w:nsid w:val="0B086CCA"/>
     <w:multiLevelType w:val="multilevel"/>
     <w:tmpl w:val="04090023"/>
@@ -650,7 +1144,7 @@
       </w:pPr>
     </w:lvl>
   </w:abstractNum>
-  <w:abstractNum w:abstractNumId="13" w15:restartNumberingAfterBreak="0">
+  <w:abstractNum w:abstractNumId="14" w15:restartNumberingAfterBreak="0">
     <w:nsid w:val="0DBE68A0"/>
     <w:multiLevelType w:val="multilevel"/>
     <w:tmpl w:val="0409001F"/>
@@ -736,7 +1230,7 @@
       </w:pPr>
     </w:lvl>
   </w:abstractNum>
-  <w:abstractNum w:abstractNumId="14" w15:restartNumberingAfterBreak="0">
+  <w:abstractNum w:abstractNumId="15" w15:restartNumberingAfterBreak="0">
     <w:nsid w:val="1482775B"/>
     <w:multiLevelType w:val="multilevel"/>
     <w:tmpl w:val="0EBA3C40"/>
@@ -822,7 +1316,7 @@
       </w:pPr>
     </w:lvl>
   </w:abstractNum>
-  <w:abstractNum w:abstractNumId="15" w15:restartNumberingAfterBreak="0">
+  <w:abstractNum w:abstractNumId="16" w15:restartNumberingAfterBreak="0">
     <w:nsid w:val="157272BF"/>
     <w:multiLevelType w:val="multilevel"/>
     <w:tmpl w:val="0409001D"/>
@@ -908,7 +1402,7 @@
       </w:pPr>
     </w:lvl>
   </w:abstractNum>
-  <w:abstractNum w:abstractNumId="16" w15:restartNumberingAfterBreak="0">
+  <w:abstractNum w:abstractNumId="17" w15:restartNumberingAfterBreak="0">
     <w:nsid w:val="3F9A3F7E"/>
     <w:multiLevelType w:val="multilevel"/>
     <w:tmpl w:val="04090023"/>
@@ -995,7 +1489,7 @@
       </w:pPr>
     </w:lvl>
   </w:abstractNum>
-  <w:abstractNum w:abstractNumId="17" w15:restartNumberingAfterBreak="0">
+  <w:abstractNum w:abstractNumId="18" w15:restartNumberingAfterBreak="0">
     <w:nsid w:val="4986523D"/>
     <w:multiLevelType w:val="multilevel"/>
     <w:tmpl w:val="0409001D"/>
@@ -1082,10 +1576,10 @@
     </w:lvl>
   </w:abstractNum>
   <w:num w:numId="1">
-    <w:abstractNumId w:val="14"/>
+    <w:abstractNumId w:val="15"/>
   </w:num>
   <w:num w:numId="2">
-    <w:abstractNumId w:val="14"/>
+    <w:abstractNumId w:val="15"/>
     <w:lvlOverride w:ilvl="0">
       <w:startOverride w:val="1"/>
     </w:lvlOverride>
@@ -1115,46 +1609,46 @@
     </w:lvlOverride>
   </w:num>
   <w:num w:numId="3">
-    <w:abstractNumId w:val="14"/>
+    <w:abstractNumId w:val="15"/>
   </w:num>
   <w:num w:numId="4">
-    <w:abstractNumId w:val="14"/>
+    <w:abstractNumId w:val="15"/>
   </w:num>
   <w:num w:numId="5">
-    <w:abstractNumId w:val="14"/>
+    <w:abstractNumId w:val="15"/>
   </w:num>
   <w:num w:numId="6">
-    <w:abstractNumId w:val="14"/>
+    <w:abstractNumId w:val="15"/>
   </w:num>
   <w:num w:numId="7">
-    <w:abstractNumId w:val="14"/>
+    <w:abstractNumId w:val="15"/>
   </w:num>
   <w:num w:numId="8">
-    <w:abstractNumId w:val="14"/>
+    <w:abstractNumId w:val="15"/>
   </w:num>
   <w:num w:numId="9">
-    <w:abstractNumId w:val="14"/>
+    <w:abstractNumId w:val="15"/>
   </w:num>
   <w:num w:numId="10">
-    <w:abstractNumId w:val="14"/>
+    <w:abstractNumId w:val="15"/>
   </w:num>
   <w:num w:numId="11">
-    <w:abstractNumId w:val="14"/>
+    <w:abstractNumId w:val="15"/>
   </w:num>
   <w:num w:numId="12">
-    <w:abstractNumId w:val="14"/>
+    <w:abstractNumId w:val="15"/>
   </w:num>
   <w:num w:numId="13">
-    <w:abstractNumId w:val="10"/>
+    <w:abstractNumId w:val="11"/>
   </w:num>
   <w:num w:numId="14">
-    <w:abstractNumId w:val="17"/>
+    <w:abstractNumId w:val="18"/>
   </w:num>
   <w:num w:numId="15">
-    <w:abstractNumId w:val="11"/>
+    <w:abstractNumId w:val="12"/>
   </w:num>
   <w:num w:numId="16">
-    <w:abstractNumId w:val="12"/>
+    <w:abstractNumId w:val="13"/>
   </w:num>
   <w:num w:numId="17">
     <w:abstractNumId w:val="9"/>
@@ -1187,13 +1681,16 @@
     <w:abstractNumId w:val="0"/>
   </w:num>
   <w:num w:numId="27">
-    <w:abstractNumId w:val="13"/>
+    <w:abstractNumId w:val="14"/>
   </w:num>
   <w:num w:numId="28">
-    <w:abstractNumId w:val="15"/>
+    <w:abstractNumId w:val="16"/>
   </w:num>
   <w:num w:numId="29">
-    <w:abstractNumId w:val="16"/>
+    <w:abstractNumId w:val="17"/>
+  </w:num>
+  <w:num w:numId="30">
+    <w:abstractNumId w:val="10"/>
   </w:num>
 </w:numbering>
 </file>
@@ -1627,7 +2124,6 @@
     <w:next w:val="Normal"/>
     <w:link w:val="Heading2Char"/>
     <w:uiPriority w:val="9"/>
-    <w:semiHidden/>
     <w:unhideWhenUsed/>
     <w:qFormat/>
     <w:rsid w:val="00FD262C"/>
@@ -1652,7 +2148,6 @@
     <w:next w:val="Normal"/>
     <w:link w:val="Heading3Char"/>
     <w:uiPriority w:val="9"/>
-    <w:semiHidden/>
     <w:unhideWhenUsed/>
     <w:qFormat/>
     <w:rsid w:val="00FD262C"/>
@@ -1899,7 +2394,6 @@
     <w:basedOn w:val="DefaultParagraphFont"/>
     <w:link w:val="Heading2"/>
     <w:uiPriority w:val="9"/>
-    <w:semiHidden/>
     <w:rsid w:val="00FD262C"/>
     <w:rPr>
       <w:rFonts w:asciiTheme="majorHAnsi" w:eastAsiaTheme="majorEastAsia" w:hAnsiTheme="majorHAnsi" w:cstheme="majorBidi"/>
@@ -1915,7 +2409,6 @@
     <w:basedOn w:val="DefaultParagraphFont"/>
     <w:link w:val="Heading3"/>
     <w:uiPriority w:val="9"/>
-    <w:semiHidden/>
     <w:rsid w:val="00FD262C"/>
     <w:rPr>
       <w:rFonts w:asciiTheme="majorHAnsi" w:eastAsiaTheme="majorEastAsia" w:hAnsiTheme="majorHAnsi" w:cstheme="majorBidi"/>
@@ -2551,6 +3044,18 @@
       <w:color w:val="B35E06" w:themeColor="accent1" w:themeShade="BF"/>
       <w:spacing w:val="5"/>
     </w:rPr>
+  </w:style>
+  <w:style w:type="paragraph" w:styleId="ListParagraph">
+    <w:name w:val="List Paragraph"/>
+    <w:basedOn w:val="Normal"/>
+    <w:uiPriority w:val="34"/>
+    <w:unhideWhenUsed/>
+    <w:qFormat/>
+    <w:rsid w:val="00594AA9"/>
+    <w:pPr>
+      <w:ind w:left="720"/>
+      <w:contextualSpacing/>
+    </w:pPr>
   </w:style>
 </w:styles>
 </file>
@@ -2574,6 +3079,20 @@
     <w:family w:val="roman"/>
     <w:pitch w:val="variable"/>
     <w:sig w:usb0="E0002EFF" w:usb1="C000785B" w:usb2="00000009" w:usb3="00000000" w:csb0="000001FF" w:csb1="00000000"/>
+  </w:font>
+  <w:font w:name="Courier New">
+    <w:panose1 w:val="02070309020205020404"/>
+    <w:charset w:val="00"/>
+    <w:family w:val="modern"/>
+    <w:pitch w:val="fixed"/>
+    <w:sig w:usb0="E0002EFF" w:usb1="C0007843" w:usb2="00000009" w:usb3="00000000" w:csb0="000001FF" w:csb1="00000000"/>
+  </w:font>
+  <w:font w:name="Wingdings">
+    <w:panose1 w:val="05000000000000000000"/>
+    <w:charset w:val="02"/>
+    <w:family w:val="auto"/>
+    <w:pitch w:val="variable"/>
+    <w:sig w:usb0="00000000" w:usb1="10000000" w:usb2="00000000" w:usb3="00000000" w:csb0="80000000" w:csb1="00000000"/>
   </w:font>
   <w:font w:name="Calibri">
     <w:panose1 w:val="020F0502020204030204"/>
@@ -2652,8 +3171,8 @@
     <w:compatSetting w:name="useWord2013TrackBottomHyphenation" w:uri="http://schemas.microsoft.com/office/word" w:val="0"/>
   </w:compat>
   <w:rsids>
-    <w:rsidRoot w:val="0022059B"/>
-    <w:rsid w:val="0022059B"/>
+    <w:rsidRoot w:val="00F06357"/>
+    <w:rsid w:val="00F06357"/>
   </w:rsids>
   <m:mathPr>
     <m:mathFont m:val="Cambria Math"/>

</xml_diff>

<commit_message>
adicionada descrição do programa A
</commit_message>
<xml_diff>
--- a/doc/Conceito Base/Conceito Base.docx
+++ b/doc/Conceito Base/Conceito Base.docx
@@ -468,10 +468,43 @@
     </w:p>
     <w:p>
       <w:pPr>
-        <w:rPr>
-          <w:lang w:val="pt-PT"/>
-        </w:rPr>
-      </w:pPr>
+        <w:pStyle w:val="Heading2"/>
+        <w:rPr>
+          <w:lang w:val="pt-PT"/>
+        </w:rPr>
+      </w:pPr>
+      <w:r>
+        <w:rPr>
+          <w:lang w:val="pt-PT"/>
+        </w:rPr>
+        <w:t>Descrição Breve do Programa A</w:t>
+      </w:r>
+    </w:p>
+    <w:p>
+      <w:pPr>
+        <w:rPr>
+          <w:lang w:val="pt-PT"/>
+        </w:rPr>
+      </w:pPr>
+      <w:r>
+        <w:rPr>
+          <w:lang w:val="pt-PT"/>
+        </w:rPr>
+        <w:tab/>
+        <w:t xml:space="preserve">Este programa </w:t>
+      </w:r>
+      <w:r>
+        <w:rPr>
+          <w:lang w:val="pt-PT"/>
+        </w:rPr>
+        <w:t xml:space="preserve">trata do processamento dos dados obtidos. Essencialmente, lê os dados da primeira tabela, constrói uma lista dos skillsets de cada </w:t>
+      </w:r>
+      <w:r>
+        <w:rPr>
+          <w:lang w:val="pt-PT"/>
+        </w:rPr>
+        <w:t>pessoa, insere os “ideais” como novas pessoas no fim da lista, calcula a distância de Jaccard entre todos os utilizadores e filtra todos os que estiverem abaixo de um determinado nível de semelhança. Depois apresentará os utilizadores mais relevantes para cada emprego, por ordem de nível de escolaridade. Esta parte do programa utilizará predominantemente MatLab.</w:t>
+      </w:r>
       <w:bookmarkStart w:id="0" w:name="_GoBack"/>
       <w:bookmarkEnd w:id="0"/>
     </w:p>
@@ -3171,8 +3204,8 @@
     <w:compatSetting w:name="useWord2013TrackBottomHyphenation" w:uri="http://schemas.microsoft.com/office/word" w:val="0"/>
   </w:compat>
   <w:rsids>
-    <w:rsidRoot w:val="00F06357"/>
-    <w:rsid w:val="00F06357"/>
+    <w:rsidRoot w:val="00463B5D"/>
+    <w:rsid w:val="00463B5D"/>
   </w:rsids>
   <m:mathPr>
     <m:mathFont m:val="Cambria Math"/>

</xml_diff>

<commit_message>
Actualizado para versão inicial pré-final
</commit_message>
<xml_diff>
--- a/doc/Conceito Base/Conceito Base.docx
+++ b/doc/Conceito Base/Conceito Base.docx
@@ -27,6 +27,34 @@
         <w:rPr>
           <w:lang w:val="pt-PT"/>
         </w:rPr>
+        <w:t>Informações</w:t>
+      </w:r>
+    </w:p>
+    <w:p>
+      <w:pPr>
+        <w:ind w:firstLine="708"/>
+        <w:rPr>
+          <w:lang w:val="pt-PT"/>
+        </w:rPr>
+      </w:pPr>
+      <w:r>
+        <w:rPr>
+          <w:lang w:val="pt-PT"/>
+        </w:rPr>
+        <w:t>Este projecto está a ser realizado por Mário Alexandre Lopes Liberato (NMEC: 84917) e Jorge &lt;INSERIR O RESTO DO NOME&gt; (NMEC: XXXXX). O projecto pretende utilizar alguns módulos desenvolvidos no âmbito dos guiões prácticos da unidade curricular de Métodos Probabilísticos para Engenharia Informática, convertidos para Java quando conveniente. Quando não, pretende-se utilizar a biblioteca JavaOctave ou outra que sirva o mesmo propósito, a fim de manter o projecto maioritariamente escrito em Java. Em último caso, utilizar-se-á apenas um script Octave.</w:t>
+      </w:r>
+    </w:p>
+    <w:p>
+      <w:pPr>
+        <w:pStyle w:val="Heading1"/>
+        <w:rPr>
+          <w:lang w:val="pt-PT"/>
+        </w:rPr>
+      </w:pPr>
+      <w:r>
+        <w:rPr>
+          <w:lang w:val="pt-PT"/>
+        </w:rPr>
         <w:t xml:space="preserve">Conceito </w:t>
       </w:r>
       <w:r>
@@ -366,6 +394,7 @@
         <w:rPr>
           <w:lang w:val="pt-PT"/>
         </w:rPr>
+        <w:lastRenderedPageBreak/>
         <w:t>Descrição dos campos das tabelas</w:t>
       </w:r>
     </w:p>
@@ -444,13 +473,7 @@
         <w:rPr>
           <w:lang w:val="pt-PT"/>
         </w:rPr>
-        <w:t>USER_NAME – Nome completo do utilizador</w:t>
-      </w:r>
-      <w:r>
-        <w:rPr>
-          <w:lang w:val="pt-PT"/>
-        </w:rPr>
-        <w:t>.</w:t>
+        <w:t>USER_NAME – Nome completo do utilizador.</w:t>
       </w:r>
     </w:p>
     <w:p>
@@ -486,7 +509,6 @@
         <w:rPr>
           <w:lang w:val="pt-PT"/>
         </w:rPr>
-        <w:lastRenderedPageBreak/>
         <w:t>TIMESTAMP – A timestamp de criação dos dados.</w:t>
       </w:r>
     </w:p>
@@ -539,20 +561,42 @@
     </w:p>
     <w:p>
       <w:pPr>
-        <w:pStyle w:val="Heading2"/>
-        <w:rPr>
-          <w:lang w:val="pt-PT"/>
-        </w:rPr>
-      </w:pPr>
-      <w:r>
-        <w:rPr>
-          <w:lang w:val="pt-PT"/>
-        </w:rPr>
-        <w:t>Descrição Breve do Programa C</w:t>
-      </w:r>
+        <w:rPr>
+          <w:lang w:val="pt-PT"/>
+        </w:rPr>
+      </w:pPr>
+      <w:r>
+        <w:rPr>
+          <w:lang w:val="pt-PT"/>
+        </w:rPr>
+        <w:tab/>
+        <w:t xml:space="preserve">A interface é simples, e consiste apenas numa opção que serve para iniciar </w:t>
+      </w:r>
+      <w:r>
+        <w:rPr>
+          <w:lang w:val="pt-PT"/>
+        </w:rPr>
+        <w:t>o processamento. Eventualmente, esta interface poderá ser expandida e aumentar em complexidade, mas não faz parte do plano inicial.</w:t>
+      </w:r>
+      <w:bookmarkStart w:id="0" w:name="_GoBack"/>
+      <w:bookmarkEnd w:id="0"/>
     </w:p>
     <w:p>
       <w:pPr>
+        <w:pStyle w:val="Heading2"/>
+        <w:rPr>
+          <w:lang w:val="pt-PT"/>
+        </w:rPr>
+      </w:pPr>
+      <w:r>
+        <w:rPr>
+          <w:lang w:val="pt-PT"/>
+        </w:rPr>
+        <w:t>Descrição Breve do Programa C</w:t>
+      </w:r>
+    </w:p>
+    <w:p>
+      <w:pPr>
         <w:rPr>
           <w:lang w:val="pt-PT"/>
         </w:rPr>
@@ -570,8 +614,6 @@
         </w:rPr>
         <w:t xml:space="preserve"> É gerado usando um script MatLab.</w:t>
       </w:r>
-      <w:bookmarkStart w:id="0" w:name="_GoBack"/>
-      <w:bookmarkEnd w:id="0"/>
     </w:p>
     <w:p>
       <w:pPr>
@@ -1930,6 +1972,7 @@
     <w:lsdException w:name="HTML Sample" w:semiHidden="1" w:unhideWhenUsed="1"/>
     <w:lsdException w:name="HTML Typewriter" w:semiHidden="1" w:unhideWhenUsed="1"/>
     <w:lsdException w:name="HTML Variable" w:semiHidden="1" w:unhideWhenUsed="1"/>
+    <w:lsdException w:name="Normal Table" w:semiHidden="1" w:unhideWhenUsed="1"/>
     <w:lsdException w:name="annotation subject" w:semiHidden="1" w:unhideWhenUsed="1"/>
     <w:lsdException w:name="No List" w:semiHidden="1" w:unhideWhenUsed="1"/>
     <w:lsdException w:name="Outline List 1" w:semiHidden="1" w:unhideWhenUsed="1"/>
@@ -1974,6 +2017,7 @@
     <w:lsdException w:name="Table Professional" w:semiHidden="1" w:unhideWhenUsed="1"/>
     <w:lsdException w:name="Table Subtle 1" w:semiHidden="1" w:unhideWhenUsed="1"/>
     <w:lsdException w:name="Table Subtle 2" w:semiHidden="1" w:unhideWhenUsed="1"/>
+    <w:lsdException w:name="Table Web 1" w:semiHidden="1" w:unhideWhenUsed="1"/>
     <w:lsdException w:name="Table Web 2" w:semiHidden="1" w:unhideWhenUsed="1"/>
     <w:lsdException w:name="Table Web 3" w:semiHidden="1" w:unhideWhenUsed="1"/>
     <w:lsdException w:name="Balloon Text" w:semiHidden="1" w:unhideWhenUsed="1"/>
@@ -3170,585 +3214,6 @@
     </w:pPr>
   </w:style>
 </w:styles>
-</file>
-
-<file path=word/glossary/document.xml><?xml version="1.0" encoding="utf-8"?>
-<w:glossaryDocument xmlns:wpc="http://schemas.microsoft.com/office/word/2010/wordprocessingCanvas" xmlns:cx="http://schemas.microsoft.com/office/drawing/2014/chartex" xmlns:cx1="http://schemas.microsoft.com/office/drawing/2015/9/8/chartex" xmlns:cx2="http://schemas.microsoft.com/office/drawing/2015/10/21/chartex" xmlns:cx3="http://schemas.microsoft.com/office/drawing/2016/5/9/chartex" xmlns:cx4="http://schemas.microsoft.com/office/drawing/2016/5/10/chartex" xmlns:cx5="http://schemas.microsoft.com/office/drawing/2016/5/11/chartex" xmlns:cx6="http://schemas.microsoft.com/office/drawing/2016/5/12/chartex" xmlns:cx7="http://schemas.microsoft.com/office/drawing/2016/5/13/chartex" xmlns:cx8="http://schemas.microsoft.com/office/drawing/2016/5/14/chartex" xmlns:mc="http://schemas.openxmlformats.org/markup-compatibility/2006" xmlns:aink="http://schemas.microsoft.com/office/drawing/2016/ink" xmlns:am3d="http://schemas.microsoft.com/office/drawing/2017/model3d" xmlns:o="urn:schemas-microsoft-com:office:office" xmlns:r="http://schemas.openxmlformats.org/officeDocument/2006/relationships" xmlns:m="http://schemas.openxmlformats.org/officeDocument/2006/math" xmlns:v="urn:schemas-microsoft-com:vml" xmlns:wp14="http://schemas.microsoft.com/office/word/2010/wordprocessingDrawing" xmlns:wp="http://schemas.openxmlformats.org/drawingml/2006/wordprocessingDrawing" xmlns:w10="urn:schemas-microsoft-com:office:word" xmlns:w="http://schemas.openxmlformats.org/wordprocessingml/2006/main" xmlns:w14="http://schemas.microsoft.com/office/word/2010/wordml" xmlns:w15="http://schemas.microsoft.com/office/word/2012/wordml" xmlns:w16cid="http://schemas.microsoft.com/office/word/2016/wordml/cid" xmlns:w16se="http://schemas.microsoft.com/office/word/2015/wordml/symex" xmlns:wpg="http://schemas.microsoft.com/office/word/2010/wordprocessingGroup" xmlns:wpi="http://schemas.microsoft.com/office/word/2010/wordprocessingInk" xmlns:wne="http://schemas.microsoft.com/office/word/2006/wordml" xmlns:wps="http://schemas.microsoft.com/office/word/2010/wordprocessingShape" mc:Ignorable="w14 w15 w16se w16cid wp14"/>
-</file>
-
-<file path=word/glossary/fontTable.xml><?xml version="1.0" encoding="utf-8"?>
-<w:fonts xmlns:mc="http://schemas.openxmlformats.org/markup-compatibility/2006" xmlns:r="http://schemas.openxmlformats.org/officeDocument/2006/relationships" xmlns:w="http://schemas.openxmlformats.org/wordprocessingml/2006/main" xmlns:w14="http://schemas.microsoft.com/office/word/2010/wordml" xmlns:w15="http://schemas.microsoft.com/office/word/2012/wordml" xmlns:w16cid="http://schemas.microsoft.com/office/word/2016/wordml/cid" xmlns:w16se="http://schemas.microsoft.com/office/word/2015/wordml/symex" mc:Ignorable="w14 w15 w16se w16cid">
-  <w:font w:name="Symbol">
-    <w:panose1 w:val="05050102010706020507"/>
-    <w:charset w:val="02"/>
-    <w:family w:val="roman"/>
-    <w:pitch w:val="variable"/>
-    <w:sig w:usb0="00000000" w:usb1="10000000" w:usb2="00000000" w:usb3="00000000" w:csb0="80000000" w:csb1="00000000"/>
-  </w:font>
-  <w:font w:name="Times New Roman">
-    <w:panose1 w:val="02020603050405020304"/>
-    <w:charset w:val="00"/>
-    <w:family w:val="roman"/>
-    <w:pitch w:val="variable"/>
-    <w:sig w:usb0="E0002EFF" w:usb1="C000785B" w:usb2="00000009" w:usb3="00000000" w:csb0="000001FF" w:csb1="00000000"/>
-  </w:font>
-  <w:font w:name="Courier New">
-    <w:panose1 w:val="02070309020205020404"/>
-    <w:charset w:val="00"/>
-    <w:family w:val="modern"/>
-    <w:pitch w:val="fixed"/>
-    <w:sig w:usb0="E0002EFF" w:usb1="C0007843" w:usb2="00000009" w:usb3="00000000" w:csb0="000001FF" w:csb1="00000000"/>
-  </w:font>
-  <w:font w:name="Wingdings">
-    <w:panose1 w:val="05000000000000000000"/>
-    <w:charset w:val="02"/>
-    <w:family w:val="auto"/>
-    <w:pitch w:val="variable"/>
-    <w:sig w:usb0="00000000" w:usb1="10000000" w:usb2="00000000" w:usb3="00000000" w:csb0="80000000" w:csb1="00000000"/>
-  </w:font>
-  <w:font w:name="Calibri">
-    <w:panose1 w:val="020F0502020204030204"/>
-    <w:charset w:val="00"/>
-    <w:family w:val="swiss"/>
-    <w:pitch w:val="variable"/>
-    <w:sig w:usb0="E0002AFF" w:usb1="C000247B" w:usb2="00000009" w:usb3="00000000" w:csb0="000001FF" w:csb1="00000000"/>
-  </w:font>
-  <w:font w:name="SimSun">
-    <w:altName w:val="宋体"/>
-    <w:panose1 w:val="02010600030101010101"/>
-    <w:charset w:val="86"/>
-    <w:family w:val="auto"/>
-    <w:pitch w:val="variable"/>
-    <w:sig w:usb0="00000003" w:usb1="288F0000" w:usb2="00000016" w:usb3="00000000" w:csb0="00040001" w:csb1="00000000"/>
-  </w:font>
-  <w:font w:name="Arial">
-    <w:panose1 w:val="020B0604020202020204"/>
-    <w:charset w:val="00"/>
-    <w:family w:val="swiss"/>
-    <w:pitch w:val="variable"/>
-    <w:sig w:usb0="E0002EFF" w:usb1="C0007843" w:usb2="00000009" w:usb3="00000000" w:csb0="000001FF" w:csb1="00000000"/>
-  </w:font>
-  <w:font w:name="Calibri Light">
-    <w:panose1 w:val="020F0302020204030204"/>
-    <w:charset w:val="00"/>
-    <w:family w:val="swiss"/>
-    <w:pitch w:val="variable"/>
-    <w:sig w:usb0="E0002AFF" w:usb1="C000247B" w:usb2="00000009" w:usb3="00000000" w:csb0="000001FF" w:csb1="00000000"/>
-  </w:font>
-  <w:font w:name="Segoe UI">
-    <w:panose1 w:val="020B0502040204020203"/>
-    <w:charset w:val="00"/>
-    <w:family w:val="swiss"/>
-    <w:pitch w:val="variable"/>
-    <w:sig w:usb0="E4002EFF" w:usb1="C000E47F" w:usb2="00000009" w:usb3="00000000" w:csb0="000001FF" w:csb1="00000000"/>
-  </w:font>
-  <w:font w:name="Consolas">
-    <w:panose1 w:val="020B0609020204030204"/>
-    <w:charset w:val="00"/>
-    <w:family w:val="modern"/>
-    <w:pitch w:val="fixed"/>
-    <w:sig w:usb0="E00002FF" w:usb1="0000FCFF" w:usb2="00000001" w:usb3="00000000" w:csb0="0000019F" w:csb1="00000000"/>
-  </w:font>
-  <w:font w:name="Yu Mincho">
-    <w:altName w:val="游明朝"/>
-    <w:panose1 w:val="02020400000000000000"/>
-    <w:charset w:val="80"/>
-    <w:family w:val="roman"/>
-    <w:pitch w:val="variable"/>
-    <w:sig w:usb0="800002E7" w:usb1="2AC7FCFF" w:usb2="00000012" w:usb3="00000000" w:csb0="0002009F" w:csb1="00000000"/>
-  </w:font>
-  <w:font w:name="Yu Gothic Light">
-    <w:altName w:val="游ゴシック Light"/>
-    <w:panose1 w:val="020B0300000000000000"/>
-    <w:charset w:val="80"/>
-    <w:family w:val="swiss"/>
-    <w:pitch w:val="variable"/>
-    <w:sig w:usb0="E00002FF" w:usb1="2AC7FDFF" w:usb2="00000016" w:usb3="00000000" w:csb0="0002009F" w:csb1="00000000"/>
-  </w:font>
-</w:fonts>
-</file>
-
-<file path=word/glossary/settings.xml><?xml version="1.0" encoding="utf-8"?>
-<w:settings xmlns:mc="http://schemas.openxmlformats.org/markup-compatibility/2006" xmlns:o="urn:schemas-microsoft-com:office:office" xmlns:r="http://schemas.openxmlformats.org/officeDocument/2006/relationships" xmlns:m="http://schemas.openxmlformats.org/officeDocument/2006/math" xmlns:v="urn:schemas-microsoft-com:vml" xmlns:w10="urn:schemas-microsoft-com:office:word" xmlns:w="http://schemas.openxmlformats.org/wordprocessingml/2006/main" xmlns:w14="http://schemas.microsoft.com/office/word/2010/wordml" xmlns:w15="http://schemas.microsoft.com/office/word/2012/wordml" xmlns:w16cid="http://schemas.microsoft.com/office/word/2016/wordml/cid" xmlns:w16se="http://schemas.microsoft.com/office/word/2015/wordml/symex" xmlns:sl="http://schemas.openxmlformats.org/schemaLibrary/2006/main" mc:Ignorable="w14 w15 w16se w16cid">
-  <w:view w:val="normal"/>
-  <w:defaultTabStop w:val="720"/>
-  <w:characterSpacingControl w:val="doNotCompress"/>
-  <w:compat>
-    <w:useFELayout/>
-    <w:compatSetting w:name="compatibilityMode" w:uri="http://schemas.microsoft.com/office/word" w:val="15"/>
-    <w:compatSetting w:name="overrideTableStyleFontSizeAndJustification" w:uri="http://schemas.microsoft.com/office/word" w:val="1"/>
-    <w:compatSetting w:name="enableOpenTypeFeatures" w:uri="http://schemas.microsoft.com/office/word" w:val="1"/>
-    <w:compatSetting w:name="doNotFlipMirrorIndents" w:uri="http://schemas.microsoft.com/office/word" w:val="1"/>
-    <w:compatSetting w:name="differentiateMultirowTableHeaders" w:uri="http://schemas.microsoft.com/office/word" w:val="1"/>
-    <w:compatSetting w:name="useWord2013TrackBottomHyphenation" w:uri="http://schemas.microsoft.com/office/word" w:val="0"/>
-  </w:compat>
-  <w:rsids>
-    <w:rsidRoot w:val="00687995"/>
-    <w:rsid w:val="00687995"/>
-  </w:rsids>
-  <m:mathPr>
-    <m:mathFont m:val="Cambria Math"/>
-    <m:brkBin m:val="before"/>
-    <m:brkBinSub m:val="--"/>
-    <m:smallFrac m:val="0"/>
-    <m:dispDef/>
-    <m:lMargin m:val="0"/>
-    <m:rMargin m:val="0"/>
-    <m:defJc m:val="centerGroup"/>
-    <m:wrapIndent m:val="1440"/>
-    <m:intLim m:val="subSup"/>
-    <m:naryLim m:val="undOvr"/>
-  </m:mathPr>
-  <w:themeFontLang w:val="en-GB" w:eastAsia="ja-JP"/>
-  <w:clrSchemeMapping w:bg1="light1" w:t1="dark1" w:bg2="light2" w:t2="dark2" w:accent1="accent1" w:accent2="accent2" w:accent3="accent3" w:accent4="accent4" w:accent5="accent5" w:accent6="accent6" w:hyperlink="hyperlink" w:followedHyperlink="followedHyperlink"/>
-  <w:decimalSymbol w:val="."/>
-  <w:listSeparator w:val=","/>
-  <w15:chartTrackingRefBased/>
-</w:settings>
-</file>
-
-<file path=word/glossary/styles.xml><?xml version="1.0" encoding="utf-8"?>
-<w:styles xmlns:mc="http://schemas.openxmlformats.org/markup-compatibility/2006" xmlns:r="http://schemas.openxmlformats.org/officeDocument/2006/relationships" xmlns:w="http://schemas.openxmlformats.org/wordprocessingml/2006/main" xmlns:w14="http://schemas.microsoft.com/office/word/2010/wordml" xmlns:w15="http://schemas.microsoft.com/office/word/2012/wordml" xmlns:w16cid="http://schemas.microsoft.com/office/word/2016/wordml/cid" xmlns:w16se="http://schemas.microsoft.com/office/word/2015/wordml/symex" mc:Ignorable="w14 w15 w16se w16cid">
-  <w:docDefaults>
-    <w:rPrDefault>
-      <w:rPr>
-        <w:rFonts w:asciiTheme="minorHAnsi" w:eastAsiaTheme="minorEastAsia" w:hAnsiTheme="minorHAnsi" w:cstheme="minorBidi"/>
-        <w:sz w:val="22"/>
-        <w:szCs w:val="22"/>
-        <w:lang w:val="en-GB" w:eastAsia="ja-JP" w:bidi="ar-SA"/>
-      </w:rPr>
-    </w:rPrDefault>
-    <w:pPrDefault>
-      <w:pPr>
-        <w:spacing w:after="160" w:line="259" w:lineRule="auto"/>
-      </w:pPr>
-    </w:pPrDefault>
-  </w:docDefaults>
-  <w:latentStyles w:defLockedState="0" w:defUIPriority="99" w:defSemiHidden="0" w:defUnhideWhenUsed="0" w:defQFormat="0" w:count="375">
-    <w:lsdException w:name="Normal" w:uiPriority="0" w:qFormat="1"/>
-    <w:lsdException w:name="heading 1" w:uiPriority="9" w:qFormat="1"/>
-    <w:lsdException w:name="heading 2" w:semiHidden="1" w:uiPriority="9" w:unhideWhenUsed="1" w:qFormat="1"/>
-    <w:lsdException w:name="heading 3" w:semiHidden="1" w:uiPriority="9" w:unhideWhenUsed="1" w:qFormat="1"/>
-    <w:lsdException w:name="heading 4" w:semiHidden="1" w:uiPriority="9" w:unhideWhenUsed="1" w:qFormat="1"/>
-    <w:lsdException w:name="heading 5" w:semiHidden="1" w:uiPriority="9" w:unhideWhenUsed="1" w:qFormat="1"/>
-    <w:lsdException w:name="heading 6" w:semiHidden="1" w:uiPriority="9" w:unhideWhenUsed="1" w:qFormat="1"/>
-    <w:lsdException w:name="heading 7" w:semiHidden="1" w:uiPriority="9" w:unhideWhenUsed="1" w:qFormat="1"/>
-    <w:lsdException w:name="heading 8" w:semiHidden="1" w:uiPriority="9" w:unhideWhenUsed="1" w:qFormat="1"/>
-    <w:lsdException w:name="heading 9" w:semiHidden="1" w:uiPriority="9" w:unhideWhenUsed="1" w:qFormat="1"/>
-    <w:lsdException w:name="index 1" w:semiHidden="1" w:unhideWhenUsed="1"/>
-    <w:lsdException w:name="index 2" w:semiHidden="1" w:unhideWhenUsed="1"/>
-    <w:lsdException w:name="index 3" w:semiHidden="1" w:unhideWhenUsed="1"/>
-    <w:lsdException w:name="index 4" w:semiHidden="1" w:unhideWhenUsed="1"/>
-    <w:lsdException w:name="index 5" w:semiHidden="1" w:unhideWhenUsed="1"/>
-    <w:lsdException w:name="index 6" w:semiHidden="1" w:unhideWhenUsed="1"/>
-    <w:lsdException w:name="index 7" w:semiHidden="1" w:unhideWhenUsed="1"/>
-    <w:lsdException w:name="index 8" w:semiHidden="1" w:unhideWhenUsed="1"/>
-    <w:lsdException w:name="index 9" w:semiHidden="1" w:unhideWhenUsed="1"/>
-    <w:lsdException w:name="toc 1" w:semiHidden="1" w:uiPriority="39" w:unhideWhenUsed="1"/>
-    <w:lsdException w:name="toc 2" w:semiHidden="1" w:uiPriority="39" w:unhideWhenUsed="1"/>
-    <w:lsdException w:name="toc 3" w:semiHidden="1" w:uiPriority="39" w:unhideWhenUsed="1"/>
-    <w:lsdException w:name="toc 4" w:semiHidden="1" w:uiPriority="39" w:unhideWhenUsed="1"/>
-    <w:lsdException w:name="toc 5" w:semiHidden="1" w:uiPriority="39" w:unhideWhenUsed="1"/>
-    <w:lsdException w:name="toc 6" w:semiHidden="1" w:uiPriority="39" w:unhideWhenUsed="1"/>
-    <w:lsdException w:name="toc 7" w:semiHidden="1" w:uiPriority="39" w:unhideWhenUsed="1"/>
-    <w:lsdException w:name="toc 8" w:semiHidden="1" w:uiPriority="39" w:unhideWhenUsed="1"/>
-    <w:lsdException w:name="toc 9" w:semiHidden="1" w:uiPriority="39" w:unhideWhenUsed="1"/>
-    <w:lsdException w:name="Normal Indent" w:semiHidden="1" w:unhideWhenUsed="1"/>
-    <w:lsdException w:name="footnote text" w:semiHidden="1" w:unhideWhenUsed="1"/>
-    <w:lsdException w:name="annotation text" w:semiHidden="1" w:unhideWhenUsed="1"/>
-    <w:lsdException w:name="header" w:semiHidden="1" w:unhideWhenUsed="1"/>
-    <w:lsdException w:name="footer" w:semiHidden="1" w:unhideWhenUsed="1"/>
-    <w:lsdException w:name="index heading" w:semiHidden="1" w:unhideWhenUsed="1"/>
-    <w:lsdException w:name="caption" w:semiHidden="1" w:uiPriority="35" w:unhideWhenUsed="1" w:qFormat="1"/>
-    <w:lsdException w:name="table of figures" w:semiHidden="1" w:unhideWhenUsed="1"/>
-    <w:lsdException w:name="envelope address" w:semiHidden="1" w:unhideWhenUsed="1"/>
-    <w:lsdException w:name="envelope return" w:semiHidden="1" w:unhideWhenUsed="1"/>
-    <w:lsdException w:name="footnote reference" w:semiHidden="1" w:unhideWhenUsed="1"/>
-    <w:lsdException w:name="annotation reference" w:semiHidden="1" w:unhideWhenUsed="1"/>
-    <w:lsdException w:name="line number" w:semiHidden="1" w:unhideWhenUsed="1"/>
-    <w:lsdException w:name="page number" w:semiHidden="1" w:unhideWhenUsed="1"/>
-    <w:lsdException w:name="endnote reference" w:semiHidden="1" w:unhideWhenUsed="1"/>
-    <w:lsdException w:name="endnote text" w:semiHidden="1" w:unhideWhenUsed="1"/>
-    <w:lsdException w:name="table of authorities" w:semiHidden="1" w:unhideWhenUsed="1"/>
-    <w:lsdException w:name="macro" w:semiHidden="1" w:unhideWhenUsed="1"/>
-    <w:lsdException w:name="toa heading" w:semiHidden="1" w:unhideWhenUsed="1"/>
-    <w:lsdException w:name="List" w:semiHidden="1" w:unhideWhenUsed="1"/>
-    <w:lsdException w:name="List Bullet" w:semiHidden="1" w:unhideWhenUsed="1"/>
-    <w:lsdException w:name="List Number" w:semiHidden="1" w:unhideWhenUsed="1"/>
-    <w:lsdException w:name="List 2" w:semiHidden="1" w:unhideWhenUsed="1"/>
-    <w:lsdException w:name="List 3" w:semiHidden="1" w:unhideWhenUsed="1"/>
-    <w:lsdException w:name="List 4" w:semiHidden="1" w:unhideWhenUsed="1"/>
-    <w:lsdException w:name="List 5" w:semiHidden="1" w:unhideWhenUsed="1"/>
-    <w:lsdException w:name="List Bullet 2" w:semiHidden="1" w:unhideWhenUsed="1"/>
-    <w:lsdException w:name="List Bullet 3" w:semiHidden="1" w:unhideWhenUsed="1"/>
-    <w:lsdException w:name="List Bullet 4" w:semiHidden="1" w:unhideWhenUsed="1"/>
-    <w:lsdException w:name="List Bullet 5" w:semiHidden="1" w:unhideWhenUsed="1"/>
-    <w:lsdException w:name="List Number 2" w:semiHidden="1" w:unhideWhenUsed="1"/>
-    <w:lsdException w:name="List Number 3" w:semiHidden="1" w:unhideWhenUsed="1"/>
-    <w:lsdException w:name="List Number 4" w:semiHidden="1" w:unhideWhenUsed="1"/>
-    <w:lsdException w:name="List Number 5" w:semiHidden="1" w:unhideWhenUsed="1"/>
-    <w:lsdException w:name="Title" w:uiPriority="10" w:qFormat="1"/>
-    <w:lsdException w:name="Closing" w:semiHidden="1" w:unhideWhenUsed="1"/>
-    <w:lsdException w:name="Signature" w:semiHidden="1" w:unhideWhenUsed="1"/>
-    <w:lsdException w:name="Default Paragraph Font" w:semiHidden="1" w:uiPriority="1" w:unhideWhenUsed="1"/>
-    <w:lsdException w:name="Body Text" w:semiHidden="1" w:unhideWhenUsed="1"/>
-    <w:lsdException w:name="Body Text Indent" w:semiHidden="1" w:unhideWhenUsed="1"/>
-    <w:lsdException w:name="List Continue" w:semiHidden="1" w:unhideWhenUsed="1"/>
-    <w:lsdException w:name="List Continue 2" w:semiHidden="1" w:unhideWhenUsed="1"/>
-    <w:lsdException w:name="List Continue 3" w:semiHidden="1" w:unhideWhenUsed="1"/>
-    <w:lsdException w:name="List Continue 4" w:semiHidden="1" w:unhideWhenUsed="1"/>
-    <w:lsdException w:name="List Continue 5" w:semiHidden="1" w:unhideWhenUsed="1"/>
-    <w:lsdException w:name="Message Header" w:semiHidden="1" w:unhideWhenUsed="1"/>
-    <w:lsdException w:name="Subtitle" w:uiPriority="11" w:qFormat="1"/>
-    <w:lsdException w:name="Salutation" w:semiHidden="1" w:unhideWhenUsed="1"/>
-    <w:lsdException w:name="Date" w:semiHidden="1" w:unhideWhenUsed="1"/>
-    <w:lsdException w:name="Body Text First Indent" w:semiHidden="1" w:unhideWhenUsed="1"/>
-    <w:lsdException w:name="Body Text First Indent 2" w:semiHidden="1" w:unhideWhenUsed="1"/>
-    <w:lsdException w:name="Note Heading" w:semiHidden="1" w:unhideWhenUsed="1"/>
-    <w:lsdException w:name="Body Text 2" w:semiHidden="1" w:unhideWhenUsed="1"/>
-    <w:lsdException w:name="Body Text 3" w:semiHidden="1" w:unhideWhenUsed="1"/>
-    <w:lsdException w:name="Body Text Indent 2" w:semiHidden="1" w:unhideWhenUsed="1"/>
-    <w:lsdException w:name="Body Text Indent 3" w:semiHidden="1" w:unhideWhenUsed="1"/>
-    <w:lsdException w:name="Block Text" w:semiHidden="1" w:unhideWhenUsed="1"/>
-    <w:lsdException w:name="Hyperlink" w:semiHidden="1" w:unhideWhenUsed="1"/>
-    <w:lsdException w:name="FollowedHyperlink" w:semiHidden="1" w:unhideWhenUsed="1"/>
-    <w:lsdException w:name="Strong" w:uiPriority="22" w:qFormat="1"/>
-    <w:lsdException w:name="Emphasis" w:uiPriority="20" w:qFormat="1"/>
-    <w:lsdException w:name="Document Map" w:semiHidden="1" w:unhideWhenUsed="1"/>
-    <w:lsdException w:name="Plain Text" w:semiHidden="1" w:unhideWhenUsed="1"/>
-    <w:lsdException w:name="E-mail Signature" w:semiHidden="1" w:unhideWhenUsed="1"/>
-    <w:lsdException w:name="HTML Top of Form" w:semiHidden="1" w:unhideWhenUsed="1"/>
-    <w:lsdException w:name="HTML Bottom of Form" w:semiHidden="1" w:unhideWhenUsed="1"/>
-    <w:lsdException w:name="Normal (Web)" w:semiHidden="1" w:unhideWhenUsed="1"/>
-    <w:lsdException w:name="HTML Acronym" w:semiHidden="1" w:unhideWhenUsed="1"/>
-    <w:lsdException w:name="HTML Address" w:semiHidden="1" w:unhideWhenUsed="1"/>
-    <w:lsdException w:name="HTML Cite" w:semiHidden="1" w:unhideWhenUsed="1"/>
-    <w:lsdException w:name="HTML Code" w:semiHidden="1" w:unhideWhenUsed="1"/>
-    <w:lsdException w:name="HTML Definition" w:semiHidden="1" w:unhideWhenUsed="1"/>
-    <w:lsdException w:name="HTML Keyboard" w:semiHidden="1" w:unhideWhenUsed="1"/>
-    <w:lsdException w:name="HTML Preformatted" w:semiHidden="1" w:unhideWhenUsed="1"/>
-    <w:lsdException w:name="HTML Sample" w:semiHidden="1" w:unhideWhenUsed="1"/>
-    <w:lsdException w:name="HTML Typewriter" w:semiHidden="1" w:unhideWhenUsed="1"/>
-    <w:lsdException w:name="HTML Variable" w:semiHidden="1" w:unhideWhenUsed="1"/>
-    <w:lsdException w:name="Normal Table" w:semiHidden="1" w:unhideWhenUsed="1"/>
-    <w:lsdException w:name="annotation subject" w:semiHidden="1" w:unhideWhenUsed="1"/>
-    <w:lsdException w:name="No List" w:semiHidden="1" w:unhideWhenUsed="1"/>
-    <w:lsdException w:name="Outline List 1" w:semiHidden="1" w:unhideWhenUsed="1"/>
-    <w:lsdException w:name="Outline List 2" w:semiHidden="1" w:unhideWhenUsed="1"/>
-    <w:lsdException w:name="Outline List 3" w:semiHidden="1" w:unhideWhenUsed="1"/>
-    <w:lsdException w:name="Table Simple 1" w:semiHidden="1" w:unhideWhenUsed="1"/>
-    <w:lsdException w:name="Table Simple 2" w:semiHidden="1" w:unhideWhenUsed="1"/>
-    <w:lsdException w:name="Table Simple 3" w:semiHidden="1" w:unhideWhenUsed="1"/>
-    <w:lsdException w:name="Table Classic 1" w:semiHidden="1" w:unhideWhenUsed="1"/>
-    <w:lsdException w:name="Table Classic 2" w:semiHidden="1" w:unhideWhenUsed="1"/>
-    <w:lsdException w:name="Table Classic 3" w:semiHidden="1" w:unhideWhenUsed="1"/>
-    <w:lsdException w:name="Table Classic 4" w:semiHidden="1" w:unhideWhenUsed="1"/>
-    <w:lsdException w:name="Table Colorful 1" w:semiHidden="1" w:unhideWhenUsed="1"/>
-    <w:lsdException w:name="Table Colorful 2" w:semiHidden="1" w:unhideWhenUsed="1"/>
-    <w:lsdException w:name="Table Colorful 3" w:semiHidden="1" w:unhideWhenUsed="1"/>
-    <w:lsdException w:name="Table Columns 1" w:semiHidden="1" w:unhideWhenUsed="1"/>
-    <w:lsdException w:name="Table Columns 2" w:semiHidden="1" w:unhideWhenUsed="1"/>
-    <w:lsdException w:name="Table Columns 3" w:semiHidden="1" w:unhideWhenUsed="1"/>
-    <w:lsdException w:name="Table Columns 4" w:semiHidden="1" w:unhideWhenUsed="1"/>
-    <w:lsdException w:name="Table Columns 5" w:semiHidden="1" w:unhideWhenUsed="1"/>
-    <w:lsdException w:name="Table Grid 1" w:semiHidden="1" w:unhideWhenUsed="1"/>
-    <w:lsdException w:name="Table Grid 2" w:semiHidden="1" w:unhideWhenUsed="1"/>
-    <w:lsdException w:name="Table Grid 3" w:semiHidden="1" w:unhideWhenUsed="1"/>
-    <w:lsdException w:name="Table Grid 4" w:semiHidden="1" w:unhideWhenUsed="1"/>
-    <w:lsdException w:name="Table Grid 5" w:semiHidden="1" w:unhideWhenUsed="1"/>
-    <w:lsdException w:name="Table Grid 6" w:semiHidden="1" w:unhideWhenUsed="1"/>
-    <w:lsdException w:name="Table Grid 7" w:semiHidden="1" w:unhideWhenUsed="1"/>
-    <w:lsdException w:name="Table Grid 8" w:semiHidden="1" w:unhideWhenUsed="1"/>
-    <w:lsdException w:name="Table List 1" w:semiHidden="1" w:unhideWhenUsed="1"/>
-    <w:lsdException w:name="Table List 2" w:semiHidden="1" w:unhideWhenUsed="1"/>
-    <w:lsdException w:name="Table List 3" w:semiHidden="1" w:unhideWhenUsed="1"/>
-    <w:lsdException w:name="Table List 4" w:semiHidden="1" w:unhideWhenUsed="1"/>
-    <w:lsdException w:name="Table List 5" w:semiHidden="1" w:unhideWhenUsed="1"/>
-    <w:lsdException w:name="Table List 6" w:semiHidden="1" w:unhideWhenUsed="1"/>
-    <w:lsdException w:name="Table List 7" w:semiHidden="1" w:unhideWhenUsed="1"/>
-    <w:lsdException w:name="Table List 8" w:semiHidden="1" w:unhideWhenUsed="1"/>
-    <w:lsdException w:name="Table 3D effects 1" w:semiHidden="1" w:unhideWhenUsed="1"/>
-    <w:lsdException w:name="Table 3D effects 2" w:semiHidden="1" w:unhideWhenUsed="1"/>
-    <w:lsdException w:name="Table 3D effects 3" w:semiHidden="1" w:unhideWhenUsed="1"/>
-    <w:lsdException w:name="Table Contemporary" w:semiHidden="1" w:unhideWhenUsed="1"/>
-    <w:lsdException w:name="Table Elegant" w:semiHidden="1" w:unhideWhenUsed="1"/>
-    <w:lsdException w:name="Table Professional" w:semiHidden="1" w:unhideWhenUsed="1"/>
-    <w:lsdException w:name="Table Subtle 1" w:semiHidden="1" w:unhideWhenUsed="1"/>
-    <w:lsdException w:name="Table Subtle 2" w:semiHidden="1" w:unhideWhenUsed="1"/>
-    <w:lsdException w:name="Table Web 1" w:semiHidden="1" w:unhideWhenUsed="1"/>
-    <w:lsdException w:name="Table Web 2" w:semiHidden="1" w:unhideWhenUsed="1"/>
-    <w:lsdException w:name="Table Web 3" w:semiHidden="1" w:unhideWhenUsed="1"/>
-    <w:lsdException w:name="Balloon Text" w:semiHidden="1" w:unhideWhenUsed="1"/>
-    <w:lsdException w:name="Table Grid" w:uiPriority="39"/>
-    <w:lsdException w:name="Table Theme" w:semiHidden="1" w:unhideWhenUsed="1"/>
-    <w:lsdException w:name="Placeholder Text" w:semiHidden="1"/>
-    <w:lsdException w:name="No Spacing" w:uiPriority="1" w:qFormat="1"/>
-    <w:lsdException w:name="Light Shading" w:uiPriority="60"/>
-    <w:lsdException w:name="Light List" w:uiPriority="61"/>
-    <w:lsdException w:name="Light Grid" w:uiPriority="62"/>
-    <w:lsdException w:name="Medium Shading 1" w:uiPriority="63"/>
-    <w:lsdException w:name="Medium Shading 2" w:uiPriority="64"/>
-    <w:lsdException w:name="Medium List 1" w:uiPriority="65"/>
-    <w:lsdException w:name="Medium List 2" w:uiPriority="66"/>
-    <w:lsdException w:name="Medium Grid 1" w:uiPriority="67"/>
-    <w:lsdException w:name="Medium Grid 2" w:uiPriority="68"/>
-    <w:lsdException w:name="Medium Grid 3" w:uiPriority="69"/>
-    <w:lsdException w:name="Dark List" w:uiPriority="70"/>
-    <w:lsdException w:name="Colorful Shading" w:uiPriority="71"/>
-    <w:lsdException w:name="Colorful List" w:uiPriority="72"/>
-    <w:lsdException w:name="Colorful Grid" w:uiPriority="73"/>
-    <w:lsdException w:name="Light Shading Accent 1" w:uiPriority="60"/>
-    <w:lsdException w:name="Light List Accent 1" w:uiPriority="61"/>
-    <w:lsdException w:name="Light Grid Accent 1" w:uiPriority="62"/>
-    <w:lsdException w:name="Medium Shading 1 Accent 1" w:uiPriority="63"/>
-    <w:lsdException w:name="Medium Shading 2 Accent 1" w:uiPriority="64"/>
-    <w:lsdException w:name="Medium List 1 Accent 1" w:uiPriority="65"/>
-    <w:lsdException w:name="Revision" w:semiHidden="1"/>
-    <w:lsdException w:name="List Paragraph" w:uiPriority="34" w:qFormat="1"/>
-    <w:lsdException w:name="Quote" w:uiPriority="29" w:qFormat="1"/>
-    <w:lsdException w:name="Intense Quote" w:uiPriority="30" w:qFormat="1"/>
-    <w:lsdException w:name="Medium List 2 Accent 1" w:uiPriority="66"/>
-    <w:lsdException w:name="Medium Grid 1 Accent 1" w:uiPriority="67"/>
-    <w:lsdException w:name="Medium Grid 2 Accent 1" w:uiPriority="68"/>
-    <w:lsdException w:name="Medium Grid 3 Accent 1" w:uiPriority="69"/>
-    <w:lsdException w:name="Dark List Accent 1" w:uiPriority="70"/>
-    <w:lsdException w:name="Colorful Shading Accent 1" w:uiPriority="71"/>
-    <w:lsdException w:name="Colorful List Accent 1" w:uiPriority="72"/>
-    <w:lsdException w:name="Colorful Grid Accent 1" w:uiPriority="73"/>
-    <w:lsdException w:name="Light Shading Accent 2" w:uiPriority="60"/>
-    <w:lsdException w:name="Light List Accent 2" w:uiPriority="61"/>
-    <w:lsdException w:name="Light Grid Accent 2" w:uiPriority="62"/>
-    <w:lsdException w:name="Medium Shading 1 Accent 2" w:uiPriority="63"/>
-    <w:lsdException w:name="Medium Shading 2 Accent 2" w:uiPriority="64"/>
-    <w:lsdException w:name="Medium List 1 Accent 2" w:uiPriority="65"/>
-    <w:lsdException w:name="Medium List 2 Accent 2" w:uiPriority="66"/>
-    <w:lsdException w:name="Medium Grid 1 Accent 2" w:uiPriority="67"/>
-    <w:lsdException w:name="Medium Grid 2 Accent 2" w:uiPriority="68"/>
-    <w:lsdException w:name="Medium Grid 3 Accent 2" w:uiPriority="69"/>
-    <w:lsdException w:name="Dark List Accent 2" w:uiPriority="70"/>
-    <w:lsdException w:name="Colorful Shading Accent 2" w:uiPriority="71"/>
-    <w:lsdException w:name="Colorful List Accent 2" w:uiPriority="72"/>
-    <w:lsdException w:name="Colorful Grid Accent 2" w:uiPriority="73"/>
-    <w:lsdException w:name="Light Shading Accent 3" w:uiPriority="60"/>
-    <w:lsdException w:name="Light List Accent 3" w:uiPriority="61"/>
-    <w:lsdException w:name="Light Grid Accent 3" w:uiPriority="62"/>
-    <w:lsdException w:name="Medium Shading 1 Accent 3" w:uiPriority="63"/>
-    <w:lsdException w:name="Medium Shading 2 Accent 3" w:uiPriority="64"/>
-    <w:lsdException w:name="Medium List 1 Accent 3" w:uiPriority="65"/>
-    <w:lsdException w:name="Medium List 2 Accent 3" w:uiPriority="66"/>
-    <w:lsdException w:name="Medium Grid 1 Accent 3" w:uiPriority="67"/>
-    <w:lsdException w:name="Medium Grid 2 Accent 3" w:uiPriority="68"/>
-    <w:lsdException w:name="Medium Grid 3 Accent 3" w:uiPriority="69"/>
-    <w:lsdException w:name="Dark List Accent 3" w:uiPriority="70"/>
-    <w:lsdException w:name="Colorful Shading Accent 3" w:uiPriority="71"/>
-    <w:lsdException w:name="Colorful List Accent 3" w:uiPriority="72"/>
-    <w:lsdException w:name="Colorful Grid Accent 3" w:uiPriority="73"/>
-    <w:lsdException w:name="Light Shading Accent 4" w:uiPriority="60"/>
-    <w:lsdException w:name="Light List Accent 4" w:uiPriority="61"/>
-    <w:lsdException w:name="Light Grid Accent 4" w:uiPriority="62"/>
-    <w:lsdException w:name="Medium Shading 1 Accent 4" w:uiPriority="63"/>
-    <w:lsdException w:name="Medium Shading 2 Accent 4" w:uiPriority="64"/>
-    <w:lsdException w:name="Medium List 1 Accent 4" w:uiPriority="65"/>
-    <w:lsdException w:name="Medium List 2 Accent 4" w:uiPriority="66"/>
-    <w:lsdException w:name="Medium Grid 1 Accent 4" w:uiPriority="67"/>
-    <w:lsdException w:name="Medium Grid 2 Accent 4" w:uiPriority="68"/>
-    <w:lsdException w:name="Medium Grid 3 Accent 4" w:uiPriority="69"/>
-    <w:lsdException w:name="Dark List Accent 4" w:uiPriority="70"/>
-    <w:lsdException w:name="Colorful Shading Accent 4" w:uiPriority="71"/>
-    <w:lsdException w:name="Colorful List Accent 4" w:uiPriority="72"/>
-    <w:lsdException w:name="Colorful Grid Accent 4" w:uiPriority="73"/>
-    <w:lsdException w:name="Light Shading Accent 5" w:uiPriority="60"/>
-    <w:lsdException w:name="Light List Accent 5" w:uiPriority="61"/>
-    <w:lsdException w:name="Light Grid Accent 5" w:uiPriority="62"/>
-    <w:lsdException w:name="Medium Shading 1 Accent 5" w:uiPriority="63"/>
-    <w:lsdException w:name="Medium Shading 2 Accent 5" w:uiPriority="64"/>
-    <w:lsdException w:name="Medium List 1 Accent 5" w:uiPriority="65"/>
-    <w:lsdException w:name="Medium List 2 Accent 5" w:uiPriority="66"/>
-    <w:lsdException w:name="Medium Grid 1 Accent 5" w:uiPriority="67"/>
-    <w:lsdException w:name="Medium Grid 2 Accent 5" w:uiPriority="68"/>
-    <w:lsdException w:name="Medium Grid 3 Accent 5" w:uiPriority="69"/>
-    <w:lsdException w:name="Dark List Accent 5" w:uiPriority="70"/>
-    <w:lsdException w:name="Colorful Shading Accent 5" w:uiPriority="71"/>
-    <w:lsdException w:name="Colorful List Accent 5" w:uiPriority="72"/>
-    <w:lsdException w:name="Colorful Grid Accent 5" w:uiPriority="73"/>
-    <w:lsdException w:name="Light Shading Accent 6" w:uiPriority="60"/>
-    <w:lsdException w:name="Light List Accent 6" w:uiPriority="61"/>
-    <w:lsdException w:name="Light Grid Accent 6" w:uiPriority="62"/>
-    <w:lsdException w:name="Medium Shading 1 Accent 6" w:uiPriority="63"/>
-    <w:lsdException w:name="Medium Shading 2 Accent 6" w:uiPriority="64"/>
-    <w:lsdException w:name="Medium List 1 Accent 6" w:uiPriority="65"/>
-    <w:lsdException w:name="Medium List 2 Accent 6" w:uiPriority="66"/>
-    <w:lsdException w:name="Medium Grid 1 Accent 6" w:uiPriority="67"/>
-    <w:lsdException w:name="Medium Grid 2 Accent 6" w:uiPriority="68"/>
-    <w:lsdException w:name="Medium Grid 3 Accent 6" w:uiPriority="69"/>
-    <w:lsdException w:name="Dark List Accent 6" w:uiPriority="70"/>
-    <w:lsdException w:name="Colorful Shading Accent 6" w:uiPriority="71"/>
-    <w:lsdException w:name="Colorful List Accent 6" w:uiPriority="72"/>
-    <w:lsdException w:name="Colorful Grid Accent 6" w:uiPriority="73"/>
-    <w:lsdException w:name="Subtle Emphasis" w:uiPriority="19" w:qFormat="1"/>
-    <w:lsdException w:name="Intense Emphasis" w:uiPriority="21" w:qFormat="1"/>
-    <w:lsdException w:name="Subtle Reference" w:uiPriority="31" w:qFormat="1"/>
-    <w:lsdException w:name="Intense Reference" w:uiPriority="32" w:qFormat="1"/>
-    <w:lsdException w:name="Book Title" w:uiPriority="33" w:qFormat="1"/>
-    <w:lsdException w:name="Bibliography" w:semiHidden="1" w:uiPriority="37" w:unhideWhenUsed="1"/>
-    <w:lsdException w:name="TOC Heading" w:semiHidden="1" w:uiPriority="39" w:unhideWhenUsed="1" w:qFormat="1"/>
-    <w:lsdException w:name="Plain Table 1" w:uiPriority="41"/>
-    <w:lsdException w:name="Plain Table 2" w:uiPriority="42"/>
-    <w:lsdException w:name="Plain Table 3" w:uiPriority="43"/>
-    <w:lsdException w:name="Plain Table 4" w:uiPriority="44"/>
-    <w:lsdException w:name="Plain Table 5" w:uiPriority="45"/>
-    <w:lsdException w:name="Grid Table Light" w:uiPriority="40"/>
-    <w:lsdException w:name="Grid Table 1 Light" w:uiPriority="46"/>
-    <w:lsdException w:name="Grid Table 2" w:uiPriority="47"/>
-    <w:lsdException w:name="Grid Table 3" w:uiPriority="48"/>
-    <w:lsdException w:name="Grid Table 4" w:uiPriority="49"/>
-    <w:lsdException w:name="Grid Table 5 Dark" w:uiPriority="50"/>
-    <w:lsdException w:name="Grid Table 6 Colorful" w:uiPriority="51"/>
-    <w:lsdException w:name="Grid Table 7 Colorful" w:uiPriority="52"/>
-    <w:lsdException w:name="Grid Table 1 Light Accent 1" w:uiPriority="46"/>
-    <w:lsdException w:name="Grid Table 2 Accent 1" w:uiPriority="47"/>
-    <w:lsdException w:name="Grid Table 3 Accent 1" w:uiPriority="48"/>
-    <w:lsdException w:name="Grid Table 4 Accent 1" w:uiPriority="49"/>
-    <w:lsdException w:name="Grid Table 5 Dark Accent 1" w:uiPriority="50"/>
-    <w:lsdException w:name="Grid Table 6 Colorful Accent 1" w:uiPriority="51"/>
-    <w:lsdException w:name="Grid Table 7 Colorful Accent 1" w:uiPriority="52"/>
-    <w:lsdException w:name="Grid Table 1 Light Accent 2" w:uiPriority="46"/>
-    <w:lsdException w:name="Grid Table 2 Accent 2" w:uiPriority="47"/>
-    <w:lsdException w:name="Grid Table 3 Accent 2" w:uiPriority="48"/>
-    <w:lsdException w:name="Grid Table 4 Accent 2" w:uiPriority="49"/>
-    <w:lsdException w:name="Grid Table 5 Dark Accent 2" w:uiPriority="50"/>
-    <w:lsdException w:name="Grid Table 6 Colorful Accent 2" w:uiPriority="51"/>
-    <w:lsdException w:name="Grid Table 7 Colorful Accent 2" w:uiPriority="52"/>
-    <w:lsdException w:name="Grid Table 1 Light Accent 3" w:uiPriority="46"/>
-    <w:lsdException w:name="Grid Table 2 Accent 3" w:uiPriority="47"/>
-    <w:lsdException w:name="Grid Table 3 Accent 3" w:uiPriority="48"/>
-    <w:lsdException w:name="Grid Table 4 Accent 3" w:uiPriority="49"/>
-    <w:lsdException w:name="Grid Table 5 Dark Accent 3" w:uiPriority="50"/>
-    <w:lsdException w:name="Grid Table 6 Colorful Accent 3" w:uiPriority="51"/>
-    <w:lsdException w:name="Grid Table 7 Colorful Accent 3" w:uiPriority="52"/>
-    <w:lsdException w:name="Grid Table 1 Light Accent 4" w:uiPriority="46"/>
-    <w:lsdException w:name="Grid Table 2 Accent 4" w:uiPriority="47"/>
-    <w:lsdException w:name="Grid Table 3 Accent 4" w:uiPriority="48"/>
-    <w:lsdException w:name="Grid Table 4 Accent 4" w:uiPriority="49"/>
-    <w:lsdException w:name="Grid Table 5 Dark Accent 4" w:uiPriority="50"/>
-    <w:lsdException w:name="Grid Table 6 Colorful Accent 4" w:uiPriority="51"/>
-    <w:lsdException w:name="Grid Table 7 Colorful Accent 4" w:uiPriority="52"/>
-    <w:lsdException w:name="Grid Table 1 Light Accent 5" w:uiPriority="46"/>
-    <w:lsdException w:name="Grid Table 2 Accent 5" w:uiPriority="47"/>
-    <w:lsdException w:name="Grid Table 3 Accent 5" w:uiPriority="48"/>
-    <w:lsdException w:name="Grid Table 4 Accent 5" w:uiPriority="49"/>
-    <w:lsdException w:name="Grid Table 5 Dark Accent 5" w:uiPriority="50"/>
-    <w:lsdException w:name="Grid Table 6 Colorful Accent 5" w:uiPriority="51"/>
-    <w:lsdException w:name="Grid Table 7 Colorful Accent 5" w:uiPriority="52"/>
-    <w:lsdException w:name="Grid Table 1 Light Accent 6" w:uiPriority="46"/>
-    <w:lsdException w:name="Grid Table 2 Accent 6" w:uiPriority="47"/>
-    <w:lsdException w:name="Grid Table 3 Accent 6" w:uiPriority="48"/>
-    <w:lsdException w:name="Grid Table 4 Accent 6" w:uiPriority="49"/>
-    <w:lsdException w:name="Grid Table 5 Dark Accent 6" w:uiPriority="50"/>
-    <w:lsdException w:name="Grid Table 6 Colorful Accent 6" w:uiPriority="51"/>
-    <w:lsdException w:name="Grid Table 7 Colorful Accent 6" w:uiPriority="52"/>
-    <w:lsdException w:name="List Table 1 Light" w:uiPriority="46"/>
-    <w:lsdException w:name="List Table 2" w:uiPriority="47"/>
-    <w:lsdException w:name="List Table 3" w:uiPriority="48"/>
-    <w:lsdException w:name="List Table 4" w:uiPriority="49"/>
-    <w:lsdException w:name="List Table 5 Dark" w:uiPriority="50"/>
-    <w:lsdException w:name="List Table 6 Colorful" w:uiPriority="51"/>
-    <w:lsdException w:name="List Table 7 Colorful" w:uiPriority="52"/>
-    <w:lsdException w:name="List Table 1 Light Accent 1" w:uiPriority="46"/>
-    <w:lsdException w:name="List Table 2 Accent 1" w:uiPriority="47"/>
-    <w:lsdException w:name="List Table 3 Accent 1" w:uiPriority="48"/>
-    <w:lsdException w:name="List Table 4 Accent 1" w:uiPriority="49"/>
-    <w:lsdException w:name="List Table 5 Dark Accent 1" w:uiPriority="50"/>
-    <w:lsdException w:name="List Table 6 Colorful Accent 1" w:uiPriority="51"/>
-    <w:lsdException w:name="List Table 7 Colorful Accent 1" w:uiPriority="52"/>
-    <w:lsdException w:name="List Table 1 Light Accent 2" w:uiPriority="46"/>
-    <w:lsdException w:name="List Table 2 Accent 2" w:uiPriority="47"/>
-    <w:lsdException w:name="List Table 3 Accent 2" w:uiPriority="48"/>
-    <w:lsdException w:name="List Table 4 Accent 2" w:uiPriority="49"/>
-    <w:lsdException w:name="List Table 5 Dark Accent 2" w:uiPriority="50"/>
-    <w:lsdException w:name="List Table 6 Colorful Accent 2" w:uiPriority="51"/>
-    <w:lsdException w:name="List Table 7 Colorful Accent 2" w:uiPriority="52"/>
-    <w:lsdException w:name="List Table 1 Light Accent 3" w:uiPriority="46"/>
-    <w:lsdException w:name="List Table 2 Accent 3" w:uiPriority="47"/>
-    <w:lsdException w:name="List Table 3 Accent 3" w:uiPriority="48"/>
-    <w:lsdException w:name="List Table 4 Accent 3" w:uiPriority="49"/>
-    <w:lsdException w:name="List Table 5 Dark Accent 3" w:uiPriority="50"/>
-    <w:lsdException w:name="List Table 6 Colorful Accent 3" w:uiPriority="51"/>
-    <w:lsdException w:name="List Table 7 Colorful Accent 3" w:uiPriority="52"/>
-    <w:lsdException w:name="List Table 1 Light Accent 4" w:uiPriority="46"/>
-    <w:lsdException w:name="List Table 2 Accent 4" w:uiPriority="47"/>
-    <w:lsdException w:name="List Table 3 Accent 4" w:uiPriority="48"/>
-    <w:lsdException w:name="List Table 4 Accent 4" w:uiPriority="49"/>
-    <w:lsdException w:name="List Table 5 Dark Accent 4" w:uiPriority="50"/>
-    <w:lsdException w:name="List Table 6 Colorful Accent 4" w:uiPriority="51"/>
-    <w:lsdException w:name="List Table 7 Colorful Accent 4" w:uiPriority="52"/>
-    <w:lsdException w:name="List Table 1 Light Accent 5" w:uiPriority="46"/>
-    <w:lsdException w:name="List Table 2 Accent 5" w:uiPriority="47"/>
-    <w:lsdException w:name="List Table 3 Accent 5" w:uiPriority="48"/>
-    <w:lsdException w:name="List Table 4 Accent 5" w:uiPriority="49"/>
-    <w:lsdException w:name="List Table 5 Dark Accent 5" w:uiPriority="50"/>
-    <w:lsdException w:name="List Table 6 Colorful Accent 5" w:uiPriority="51"/>
-    <w:lsdException w:name="List Table 7 Colorful Accent 5" w:uiPriority="52"/>
-    <w:lsdException w:name="List Table 1 Light Accent 6" w:uiPriority="46"/>
-    <w:lsdException w:name="List Table 2 Accent 6" w:uiPriority="47"/>
-    <w:lsdException w:name="List Table 3 Accent 6" w:uiPriority="48"/>
-    <w:lsdException w:name="List Table 4 Accent 6" w:uiPriority="49"/>
-    <w:lsdException w:name="List Table 5 Dark Accent 6" w:uiPriority="50"/>
-    <w:lsdException w:name="List Table 6 Colorful Accent 6" w:uiPriority="51"/>
-    <w:lsdException w:name="List Table 7 Colorful Accent 6" w:uiPriority="52"/>
-    <w:lsdException w:name="Mention" w:semiHidden="1" w:unhideWhenUsed="1"/>
-    <w:lsdException w:name="Smart Hyperlink" w:semiHidden="1" w:unhideWhenUsed="1"/>
-    <w:lsdException w:name="Hashtag" w:semiHidden="1" w:unhideWhenUsed="1"/>
-    <w:lsdException w:name="Unresolved Mention" w:semiHidden="1" w:unhideWhenUsed="1"/>
-  </w:latentStyles>
-  <w:style w:type="paragraph" w:default="1" w:styleId="Normal">
-    <w:name w:val="Normal"/>
-    <w:qFormat/>
-  </w:style>
-  <w:style w:type="character" w:default="1" w:styleId="DefaultParagraphFont">
-    <w:name w:val="Default Paragraph Font"/>
-    <w:uiPriority w:val="1"/>
-    <w:semiHidden/>
-    <w:unhideWhenUsed/>
-  </w:style>
-  <w:style w:type="table" w:default="1" w:styleId="TableNormal">
-    <w:name w:val="Normal Table"/>
-    <w:uiPriority w:val="99"/>
-    <w:semiHidden/>
-    <w:unhideWhenUsed/>
-    <w:tblPr>
-      <w:tblInd w:w="0" w:type="dxa"/>
-      <w:tblCellMar>
-        <w:top w:w="0" w:type="dxa"/>
-        <w:left w:w="108" w:type="dxa"/>
-        <w:bottom w:w="0" w:type="dxa"/>
-        <w:right w:w="108" w:type="dxa"/>
-      </w:tblCellMar>
-    </w:tblPr>
-  </w:style>
-  <w:style w:type="numbering" w:default="1" w:styleId="NoList">
-    <w:name w:val="No List"/>
-    <w:uiPriority w:val="99"/>
-    <w:semiHidden/>
-    <w:unhideWhenUsed/>
-  </w:style>
-  <w:style w:type="paragraph" w:customStyle="1" w:styleId="4565C3F102A14DAD88C184A228ACAFDF">
-    <w:name w:val="4565C3F102A14DAD88C184A228ACAFDF"/>
-  </w:style>
-  <w:style w:type="paragraph" w:customStyle="1" w:styleId="ED9E1572EF594B8D8E69AD203A4B8528">
-    <w:name w:val="ED9E1572EF594B8D8E69AD203A4B8528"/>
-  </w:style>
-  <w:style w:type="paragraph" w:customStyle="1" w:styleId="3003ED60AF4A48338C87E6DA930D8AE1">
-    <w:name w:val="3003ED60AF4A48338C87E6DA930D8AE1"/>
-  </w:style>
-</w:styles>
-</file>
-
-<file path=word/glossary/webSettings.xml><?xml version="1.0" encoding="utf-8"?>
-<w:webSettings xmlns:mc="http://schemas.openxmlformats.org/markup-compatibility/2006" xmlns:r="http://schemas.openxmlformats.org/officeDocument/2006/relationships" xmlns:w="http://schemas.openxmlformats.org/wordprocessingml/2006/main" xmlns:w14="http://schemas.microsoft.com/office/word/2010/wordml" xmlns:w15="http://schemas.microsoft.com/office/word/2012/wordml" xmlns:w16cid="http://schemas.microsoft.com/office/word/2016/wordml/cid" xmlns:w16se="http://schemas.microsoft.com/office/word/2015/wordml/symex" mc:Ignorable="w14 w15 w16se w16cid">
-  <w:optimizeForBrowser/>
-  <w:allowPNG/>
-</w:webSettings>
 </file>
 
 <file path=word/theme/theme1.xml><?xml version="1.0" encoding="utf-8"?>
@@ -4013,6 +3478,141 @@
 </file>
 
 <file path=customXml/item1.xml><?xml version="1.0" encoding="utf-8"?>
+<p:properties xmlns:p="http://schemas.microsoft.com/office/2006/metadata/properties" xmlns:xsi="http://www.w3.org/2001/XMLSchema-instance" xmlns:pc="http://schemas.microsoft.com/office/infopath/2007/PartnerControls">
+  <documentManagement>
+    <APDescription xmlns="4873beb7-5857-4685-be1f-d57550cc96cc" xsi:nil="true"/>
+    <AssetExpire xmlns="4873beb7-5857-4685-be1f-d57550cc96cc">2029-01-01T08:00:00+00:00</AssetExpire>
+    <CampaignTagsTaxHTField0 xmlns="4873beb7-5857-4685-be1f-d57550cc96cc">
+      <Terms xmlns="http://schemas.microsoft.com/office/infopath/2007/PartnerControls"/>
+    </CampaignTagsTaxHTField0>
+    <IntlLangReviewDate xmlns="4873beb7-5857-4685-be1f-d57550cc96cc" xsi:nil="true"/>
+    <TPFriendlyName xmlns="4873beb7-5857-4685-be1f-d57550cc96cc" xsi:nil="true"/>
+    <IntlLangReview xmlns="4873beb7-5857-4685-be1f-d57550cc96cc">false</IntlLangReview>
+    <LocLastLocAttemptVersionLookup xmlns="4873beb7-5857-4685-be1f-d57550cc96cc">856581</LocLastLocAttemptVersionLookup>
+    <PolicheckWords xmlns="4873beb7-5857-4685-be1f-d57550cc96cc" xsi:nil="true"/>
+    <SubmitterId xmlns="4873beb7-5857-4685-be1f-d57550cc96cc" xsi:nil="true"/>
+    <AcquiredFrom xmlns="4873beb7-5857-4685-be1f-d57550cc96cc">Internal MS</AcquiredFrom>
+    <EditorialStatus xmlns="4873beb7-5857-4685-be1f-d57550cc96cc">Complete</EditorialStatus>
+    <Markets xmlns="4873beb7-5857-4685-be1f-d57550cc96cc"/>
+    <OriginAsset xmlns="4873beb7-5857-4685-be1f-d57550cc96cc" xsi:nil="true"/>
+    <AssetStart xmlns="4873beb7-5857-4685-be1f-d57550cc96cc">2012-09-19T07:42:00+00:00</AssetStart>
+    <FriendlyTitle xmlns="4873beb7-5857-4685-be1f-d57550cc96cc" xsi:nil="true"/>
+    <MarketSpecific xmlns="4873beb7-5857-4685-be1f-d57550cc96cc">false</MarketSpecific>
+    <TPNamespace xmlns="4873beb7-5857-4685-be1f-d57550cc96cc" xsi:nil="true"/>
+    <PublishStatusLookup xmlns="4873beb7-5857-4685-be1f-d57550cc96cc">
+      <Value>1622610</Value>
+    </PublishStatusLookup>
+    <APAuthor xmlns="4873beb7-5857-4685-be1f-d57550cc96cc">
+      <UserInfo>
+        <DisplayName>REDMOND\v-aptall</DisplayName>
+        <AccountId>2566</AccountId>
+        <AccountType/>
+      </UserInfo>
+    </APAuthor>
+    <TPCommandLine xmlns="4873beb7-5857-4685-be1f-d57550cc96cc" xsi:nil="true"/>
+    <IntlLangReviewer xmlns="4873beb7-5857-4685-be1f-d57550cc96cc" xsi:nil="true"/>
+    <OpenTemplate xmlns="4873beb7-5857-4685-be1f-d57550cc96cc">true</OpenTemplate>
+    <CSXSubmissionDate xmlns="4873beb7-5857-4685-be1f-d57550cc96cc" xsi:nil="true"/>
+    <TaxCatchAll xmlns="4873beb7-5857-4685-be1f-d57550cc96cc"/>
+    <Manager xmlns="4873beb7-5857-4685-be1f-d57550cc96cc" xsi:nil="true"/>
+    <NumericId xmlns="4873beb7-5857-4685-be1f-d57550cc96cc" xsi:nil="true"/>
+    <ParentAssetId xmlns="4873beb7-5857-4685-be1f-d57550cc96cc" xsi:nil="true"/>
+    <OriginalSourceMarket xmlns="4873beb7-5857-4685-be1f-d57550cc96cc" xsi:nil="true"/>
+    <ApprovalStatus xmlns="4873beb7-5857-4685-be1f-d57550cc96cc">InProgress</ApprovalStatus>
+    <TPComponent xmlns="4873beb7-5857-4685-be1f-d57550cc96cc" xsi:nil="true"/>
+    <EditorialTags xmlns="4873beb7-5857-4685-be1f-d57550cc96cc" xsi:nil="true"/>
+    <TPExecutable xmlns="4873beb7-5857-4685-be1f-d57550cc96cc" xsi:nil="true"/>
+    <TPLaunchHelpLink xmlns="4873beb7-5857-4685-be1f-d57550cc96cc" xsi:nil="true"/>
+    <LocComments xmlns="4873beb7-5857-4685-be1f-d57550cc96cc" xsi:nil="true"/>
+    <LocRecommendedHandoff xmlns="4873beb7-5857-4685-be1f-d57550cc96cc" xsi:nil="true"/>
+    <SourceTitle xmlns="4873beb7-5857-4685-be1f-d57550cc96cc" xsi:nil="true"/>
+    <CSXUpdate xmlns="4873beb7-5857-4685-be1f-d57550cc96cc">false</CSXUpdate>
+    <IntlLocPriority xmlns="4873beb7-5857-4685-be1f-d57550cc96cc" xsi:nil="true"/>
+    <UAProjectedTotalWords xmlns="4873beb7-5857-4685-be1f-d57550cc96cc" xsi:nil="true"/>
+    <AssetType xmlns="4873beb7-5857-4685-be1f-d57550cc96cc">TP</AssetType>
+    <MachineTranslated xmlns="4873beb7-5857-4685-be1f-d57550cc96cc">false</MachineTranslated>
+    <OutputCachingOn xmlns="4873beb7-5857-4685-be1f-d57550cc96cc">false</OutputCachingOn>
+    <TemplateStatus xmlns="4873beb7-5857-4685-be1f-d57550cc96cc">Complete</TemplateStatus>
+    <IsSearchable xmlns="4873beb7-5857-4685-be1f-d57550cc96cc">true</IsSearchable>
+    <ContentItem xmlns="4873beb7-5857-4685-be1f-d57550cc96cc" xsi:nil="true"/>
+    <HandoffToMSDN xmlns="4873beb7-5857-4685-be1f-d57550cc96cc" xsi:nil="true"/>
+    <ShowIn xmlns="4873beb7-5857-4685-be1f-d57550cc96cc">Show everywhere</ShowIn>
+    <ThumbnailAssetId xmlns="4873beb7-5857-4685-be1f-d57550cc96cc" xsi:nil="true"/>
+    <UALocComments xmlns="4873beb7-5857-4685-be1f-d57550cc96cc" xsi:nil="true"/>
+    <UALocRecommendation xmlns="4873beb7-5857-4685-be1f-d57550cc96cc">Localize</UALocRecommendation>
+    <LastModifiedDateTime xmlns="4873beb7-5857-4685-be1f-d57550cc96cc" xsi:nil="true"/>
+    <LegacyData xmlns="4873beb7-5857-4685-be1f-d57550cc96cc" xsi:nil="true"/>
+    <LocManualTestRequired xmlns="4873beb7-5857-4685-be1f-d57550cc96cc">false</LocManualTestRequired>
+    <LocMarketGroupTiers2 xmlns="4873beb7-5857-4685-be1f-d57550cc96cc" xsi:nil="true"/>
+    <ClipArtFilename xmlns="4873beb7-5857-4685-be1f-d57550cc96cc" xsi:nil="true"/>
+    <TPApplication xmlns="4873beb7-5857-4685-be1f-d57550cc96cc" xsi:nil="true"/>
+    <CSXHash xmlns="4873beb7-5857-4685-be1f-d57550cc96cc" xsi:nil="true"/>
+    <DirectSourceMarket xmlns="4873beb7-5857-4685-be1f-d57550cc96cc" xsi:nil="true"/>
+    <PrimaryImageGen xmlns="4873beb7-5857-4685-be1f-d57550cc96cc">true</PrimaryImageGen>
+    <PlannedPubDate xmlns="4873beb7-5857-4685-be1f-d57550cc96cc" xsi:nil="true"/>
+    <CSXSubmissionMarket xmlns="4873beb7-5857-4685-be1f-d57550cc96cc" xsi:nil="true"/>
+    <Downloads xmlns="4873beb7-5857-4685-be1f-d57550cc96cc">0</Downloads>
+    <ArtSampleDocs xmlns="4873beb7-5857-4685-be1f-d57550cc96cc" xsi:nil="true"/>
+    <TrustLevel xmlns="4873beb7-5857-4685-be1f-d57550cc96cc">1 Microsoft Managed Content</TrustLevel>
+    <BlockPublish xmlns="4873beb7-5857-4685-be1f-d57550cc96cc">false</BlockPublish>
+    <TPLaunchHelpLinkType xmlns="4873beb7-5857-4685-be1f-d57550cc96cc">Template</TPLaunchHelpLinkType>
+    <LocalizationTagsTaxHTField0 xmlns="4873beb7-5857-4685-be1f-d57550cc96cc">
+      <Terms xmlns="http://schemas.microsoft.com/office/infopath/2007/PartnerControls"/>
+    </LocalizationTagsTaxHTField0>
+    <BusinessGroup xmlns="4873beb7-5857-4685-be1f-d57550cc96cc" xsi:nil="true"/>
+    <Providers xmlns="4873beb7-5857-4685-be1f-d57550cc96cc" xsi:nil="true"/>
+    <TemplateTemplateType xmlns="4873beb7-5857-4685-be1f-d57550cc96cc">Word Document Template</TemplateTemplateType>
+    <TimesCloned xmlns="4873beb7-5857-4685-be1f-d57550cc96cc" xsi:nil="true"/>
+    <TPAppVersion xmlns="4873beb7-5857-4685-be1f-d57550cc96cc" xsi:nil="true"/>
+    <VoteCount xmlns="4873beb7-5857-4685-be1f-d57550cc96cc" xsi:nil="true"/>
+    <AverageRating xmlns="4873beb7-5857-4685-be1f-d57550cc96cc" xsi:nil="true"/>
+    <FeatureTagsTaxHTField0 xmlns="4873beb7-5857-4685-be1f-d57550cc96cc">
+      <Terms xmlns="http://schemas.microsoft.com/office/infopath/2007/PartnerControls"/>
+    </FeatureTagsTaxHTField0>
+    <Provider xmlns="4873beb7-5857-4685-be1f-d57550cc96cc" xsi:nil="true"/>
+    <UACurrentWords xmlns="4873beb7-5857-4685-be1f-d57550cc96cc" xsi:nil="true"/>
+    <AssetId xmlns="4873beb7-5857-4685-be1f-d57550cc96cc">TP103457714</AssetId>
+    <TPClientViewer xmlns="4873beb7-5857-4685-be1f-d57550cc96cc" xsi:nil="true"/>
+    <DSATActionTaken xmlns="4873beb7-5857-4685-be1f-d57550cc96cc" xsi:nil="true"/>
+    <APEditor xmlns="4873beb7-5857-4685-be1f-d57550cc96cc">
+      <UserInfo>
+        <DisplayName/>
+        <AccountId xsi:nil="true"/>
+        <AccountType/>
+      </UserInfo>
+    </APEditor>
+    <TPInstallLocation xmlns="4873beb7-5857-4685-be1f-d57550cc96cc" xsi:nil="true"/>
+    <OOCacheId xmlns="4873beb7-5857-4685-be1f-d57550cc96cc" xsi:nil="true"/>
+    <IsDeleted xmlns="4873beb7-5857-4685-be1f-d57550cc96cc">false</IsDeleted>
+    <PublishTargets xmlns="4873beb7-5857-4685-be1f-d57550cc96cc">OfficeOnlineVNext</PublishTargets>
+    <ApprovalLog xmlns="4873beb7-5857-4685-be1f-d57550cc96cc" xsi:nil="true"/>
+    <BugNumber xmlns="4873beb7-5857-4685-be1f-d57550cc96cc" xsi:nil="true"/>
+    <CrawlForDependencies xmlns="4873beb7-5857-4685-be1f-d57550cc96cc">false</CrawlForDependencies>
+    <InternalTagsTaxHTField0 xmlns="4873beb7-5857-4685-be1f-d57550cc96cc">
+      <Terms xmlns="http://schemas.microsoft.com/office/infopath/2007/PartnerControls"/>
+    </InternalTagsTaxHTField0>
+    <LastHandOff xmlns="4873beb7-5857-4685-be1f-d57550cc96cc" xsi:nil="true"/>
+    <Milestone xmlns="4873beb7-5857-4685-be1f-d57550cc96cc" xsi:nil="true"/>
+    <OriginalRelease xmlns="4873beb7-5857-4685-be1f-d57550cc96cc">15</OriginalRelease>
+    <RecommendationsModifier xmlns="4873beb7-5857-4685-be1f-d57550cc96cc" xsi:nil="true"/>
+    <ScenarioTagsTaxHTField0 xmlns="4873beb7-5857-4685-be1f-d57550cc96cc">
+      <Terms xmlns="http://schemas.microsoft.com/office/infopath/2007/PartnerControls"/>
+    </ScenarioTagsTaxHTField0>
+    <UANotes xmlns="4873beb7-5857-4685-be1f-d57550cc96cc" xsi:nil="true"/>
+  </documentManagement>
+</p:properties>
+</file>
+
+<file path=customXml/item2.xml><?xml version="1.0" encoding="utf-8"?>
+<?mso-contentType ?>
+<FormTemplates xmlns="http://schemas.microsoft.com/sharepoint/v3/contenttype/forms">
+  <Display>DocumentLibraryForm</Display>
+  <Edit>AssetEditForm</Edit>
+  <New>DocumentLibraryForm</New>
+</FormTemplates>
+</file>
+
+<file path=customXml/item3.xml><?xml version="1.0" encoding="utf-8"?>
 <ct:contentTypeSchema xmlns:ct="http://schemas.microsoft.com/office/2006/metadata/contentType" xmlns:ma="http://schemas.microsoft.com/office/2006/metadata/properties/metaAttributes" ct:_="" ma:_="" ma:contentTypeName="TemplateFile" ma:contentTypeID="0x0101006EDDDB5EE6D98C44930B742096920B300400F5B6D36B3EF94B4E9A635CDF2A18F5B8" ma:contentTypeVersion="72" ma:contentTypeDescription="Create a new document." ma:contentTypeScope="" ma:versionID="a23e56308344d904b51738559c3d67c9">
   <xsd:schema xmlns:xsd="http://www.w3.org/2001/XMLSchema" xmlns:xs="http://www.w3.org/2001/XMLSchema" xmlns:p="http://schemas.microsoft.com/office/2006/metadata/properties" xmlns:ns2="4873beb7-5857-4685-be1f-d57550cc96cc" targetNamespace="http://schemas.microsoft.com/office/2006/metadata/properties" ma:root="true" ma:fieldsID="cd0908cc4600e77bf5da051303e00c8d" ns2:_="">
     <xsd:import namespace="4873beb7-5857-4685-be1f-d57550cc96cc"/>
@@ -5052,142 +4652,25 @@
 </ct:contentTypeSchema>
 </file>
 
-<file path=customXml/item2.xml><?xml version="1.0" encoding="utf-8"?>
-<?mso-contentType ?>
-<FormTemplates xmlns="http://schemas.microsoft.com/sharepoint/v3/contenttype/forms">
-  <Display>DocumentLibraryForm</Display>
-  <Edit>AssetEditForm</Edit>
-  <New>DocumentLibraryForm</New>
-</FormTemplates>
+<file path=customXml/itemProps1.xml><?xml version="1.0" encoding="utf-8"?>
+<ds:datastoreItem xmlns:ds="http://schemas.openxmlformats.org/officeDocument/2006/customXml" ds:itemID="{63671810-3EF7-4C8E-BCBA-248ABE2BAB39}">
+  <ds:schemaRefs>
+    <ds:schemaRef ds:uri="http://schemas.microsoft.com/office/2006/metadata/properties"/>
+    <ds:schemaRef ds:uri="http://schemas.microsoft.com/office/infopath/2007/PartnerControls"/>
+    <ds:schemaRef ds:uri="4873beb7-5857-4685-be1f-d57550cc96cc"/>
+  </ds:schemaRefs>
+</ds:datastoreItem>
 </file>
 
-<file path=customXml/item3.xml><?xml version="1.0" encoding="utf-8"?>
-<p:properties xmlns:p="http://schemas.microsoft.com/office/2006/metadata/properties" xmlns:xsi="http://www.w3.org/2001/XMLSchema-instance" xmlns:pc="http://schemas.microsoft.com/office/infopath/2007/PartnerControls">
-  <documentManagement>
-    <APDescription xmlns="4873beb7-5857-4685-be1f-d57550cc96cc" xsi:nil="true"/>
-    <AssetExpire xmlns="4873beb7-5857-4685-be1f-d57550cc96cc">2029-01-01T08:00:00+00:00</AssetExpire>
-    <CampaignTagsTaxHTField0 xmlns="4873beb7-5857-4685-be1f-d57550cc96cc">
-      <Terms xmlns="http://schemas.microsoft.com/office/infopath/2007/PartnerControls"/>
-    </CampaignTagsTaxHTField0>
-    <IntlLangReviewDate xmlns="4873beb7-5857-4685-be1f-d57550cc96cc" xsi:nil="true"/>
-    <TPFriendlyName xmlns="4873beb7-5857-4685-be1f-d57550cc96cc" xsi:nil="true"/>
-    <IntlLangReview xmlns="4873beb7-5857-4685-be1f-d57550cc96cc">false</IntlLangReview>
-    <LocLastLocAttemptVersionLookup xmlns="4873beb7-5857-4685-be1f-d57550cc96cc">856581</LocLastLocAttemptVersionLookup>
-    <PolicheckWords xmlns="4873beb7-5857-4685-be1f-d57550cc96cc" xsi:nil="true"/>
-    <SubmitterId xmlns="4873beb7-5857-4685-be1f-d57550cc96cc" xsi:nil="true"/>
-    <AcquiredFrom xmlns="4873beb7-5857-4685-be1f-d57550cc96cc">Internal MS</AcquiredFrom>
-    <EditorialStatus xmlns="4873beb7-5857-4685-be1f-d57550cc96cc">Complete</EditorialStatus>
-    <Markets xmlns="4873beb7-5857-4685-be1f-d57550cc96cc"/>
-    <OriginAsset xmlns="4873beb7-5857-4685-be1f-d57550cc96cc" xsi:nil="true"/>
-    <AssetStart xmlns="4873beb7-5857-4685-be1f-d57550cc96cc">2012-09-19T07:42:00+00:00</AssetStart>
-    <FriendlyTitle xmlns="4873beb7-5857-4685-be1f-d57550cc96cc" xsi:nil="true"/>
-    <MarketSpecific xmlns="4873beb7-5857-4685-be1f-d57550cc96cc">false</MarketSpecific>
-    <TPNamespace xmlns="4873beb7-5857-4685-be1f-d57550cc96cc" xsi:nil="true"/>
-    <PublishStatusLookup xmlns="4873beb7-5857-4685-be1f-d57550cc96cc">
-      <Value>1622610</Value>
-    </PublishStatusLookup>
-    <APAuthor xmlns="4873beb7-5857-4685-be1f-d57550cc96cc">
-      <UserInfo>
-        <DisplayName>REDMOND\v-aptall</DisplayName>
-        <AccountId>2566</AccountId>
-        <AccountType/>
-      </UserInfo>
-    </APAuthor>
-    <TPCommandLine xmlns="4873beb7-5857-4685-be1f-d57550cc96cc" xsi:nil="true"/>
-    <IntlLangReviewer xmlns="4873beb7-5857-4685-be1f-d57550cc96cc" xsi:nil="true"/>
-    <OpenTemplate xmlns="4873beb7-5857-4685-be1f-d57550cc96cc">true</OpenTemplate>
-    <CSXSubmissionDate xmlns="4873beb7-5857-4685-be1f-d57550cc96cc" xsi:nil="true"/>
-    <TaxCatchAll xmlns="4873beb7-5857-4685-be1f-d57550cc96cc"/>
-    <Manager xmlns="4873beb7-5857-4685-be1f-d57550cc96cc" xsi:nil="true"/>
-    <NumericId xmlns="4873beb7-5857-4685-be1f-d57550cc96cc" xsi:nil="true"/>
-    <ParentAssetId xmlns="4873beb7-5857-4685-be1f-d57550cc96cc" xsi:nil="true"/>
-    <OriginalSourceMarket xmlns="4873beb7-5857-4685-be1f-d57550cc96cc" xsi:nil="true"/>
-    <ApprovalStatus xmlns="4873beb7-5857-4685-be1f-d57550cc96cc">InProgress</ApprovalStatus>
-    <TPComponent xmlns="4873beb7-5857-4685-be1f-d57550cc96cc" xsi:nil="true"/>
-    <EditorialTags xmlns="4873beb7-5857-4685-be1f-d57550cc96cc" xsi:nil="true"/>
-    <TPExecutable xmlns="4873beb7-5857-4685-be1f-d57550cc96cc" xsi:nil="true"/>
-    <TPLaunchHelpLink xmlns="4873beb7-5857-4685-be1f-d57550cc96cc" xsi:nil="true"/>
-    <LocComments xmlns="4873beb7-5857-4685-be1f-d57550cc96cc" xsi:nil="true"/>
-    <LocRecommendedHandoff xmlns="4873beb7-5857-4685-be1f-d57550cc96cc" xsi:nil="true"/>
-    <SourceTitle xmlns="4873beb7-5857-4685-be1f-d57550cc96cc" xsi:nil="true"/>
-    <CSXUpdate xmlns="4873beb7-5857-4685-be1f-d57550cc96cc">false</CSXUpdate>
-    <IntlLocPriority xmlns="4873beb7-5857-4685-be1f-d57550cc96cc" xsi:nil="true"/>
-    <UAProjectedTotalWords xmlns="4873beb7-5857-4685-be1f-d57550cc96cc" xsi:nil="true"/>
-    <AssetType xmlns="4873beb7-5857-4685-be1f-d57550cc96cc">TP</AssetType>
-    <MachineTranslated xmlns="4873beb7-5857-4685-be1f-d57550cc96cc">false</MachineTranslated>
-    <OutputCachingOn xmlns="4873beb7-5857-4685-be1f-d57550cc96cc">false</OutputCachingOn>
-    <TemplateStatus xmlns="4873beb7-5857-4685-be1f-d57550cc96cc">Complete</TemplateStatus>
-    <IsSearchable xmlns="4873beb7-5857-4685-be1f-d57550cc96cc">true</IsSearchable>
-    <ContentItem xmlns="4873beb7-5857-4685-be1f-d57550cc96cc" xsi:nil="true"/>
-    <HandoffToMSDN xmlns="4873beb7-5857-4685-be1f-d57550cc96cc" xsi:nil="true"/>
-    <ShowIn xmlns="4873beb7-5857-4685-be1f-d57550cc96cc">Show everywhere</ShowIn>
-    <ThumbnailAssetId xmlns="4873beb7-5857-4685-be1f-d57550cc96cc" xsi:nil="true"/>
-    <UALocComments xmlns="4873beb7-5857-4685-be1f-d57550cc96cc" xsi:nil="true"/>
-    <UALocRecommendation xmlns="4873beb7-5857-4685-be1f-d57550cc96cc">Localize</UALocRecommendation>
-    <LastModifiedDateTime xmlns="4873beb7-5857-4685-be1f-d57550cc96cc" xsi:nil="true"/>
-    <LegacyData xmlns="4873beb7-5857-4685-be1f-d57550cc96cc" xsi:nil="true"/>
-    <LocManualTestRequired xmlns="4873beb7-5857-4685-be1f-d57550cc96cc">false</LocManualTestRequired>
-    <LocMarketGroupTiers2 xmlns="4873beb7-5857-4685-be1f-d57550cc96cc" xsi:nil="true"/>
-    <ClipArtFilename xmlns="4873beb7-5857-4685-be1f-d57550cc96cc" xsi:nil="true"/>
-    <TPApplication xmlns="4873beb7-5857-4685-be1f-d57550cc96cc" xsi:nil="true"/>
-    <CSXHash xmlns="4873beb7-5857-4685-be1f-d57550cc96cc" xsi:nil="true"/>
-    <DirectSourceMarket xmlns="4873beb7-5857-4685-be1f-d57550cc96cc" xsi:nil="true"/>
-    <PrimaryImageGen xmlns="4873beb7-5857-4685-be1f-d57550cc96cc">true</PrimaryImageGen>
-    <PlannedPubDate xmlns="4873beb7-5857-4685-be1f-d57550cc96cc" xsi:nil="true"/>
-    <CSXSubmissionMarket xmlns="4873beb7-5857-4685-be1f-d57550cc96cc" xsi:nil="true"/>
-    <Downloads xmlns="4873beb7-5857-4685-be1f-d57550cc96cc">0</Downloads>
-    <ArtSampleDocs xmlns="4873beb7-5857-4685-be1f-d57550cc96cc" xsi:nil="true"/>
-    <TrustLevel xmlns="4873beb7-5857-4685-be1f-d57550cc96cc">1 Microsoft Managed Content</TrustLevel>
-    <BlockPublish xmlns="4873beb7-5857-4685-be1f-d57550cc96cc">false</BlockPublish>
-    <TPLaunchHelpLinkType xmlns="4873beb7-5857-4685-be1f-d57550cc96cc">Template</TPLaunchHelpLinkType>
-    <LocalizationTagsTaxHTField0 xmlns="4873beb7-5857-4685-be1f-d57550cc96cc">
-      <Terms xmlns="http://schemas.microsoft.com/office/infopath/2007/PartnerControls"/>
-    </LocalizationTagsTaxHTField0>
-    <BusinessGroup xmlns="4873beb7-5857-4685-be1f-d57550cc96cc" xsi:nil="true"/>
-    <Providers xmlns="4873beb7-5857-4685-be1f-d57550cc96cc" xsi:nil="true"/>
-    <TemplateTemplateType xmlns="4873beb7-5857-4685-be1f-d57550cc96cc">Word Document Template</TemplateTemplateType>
-    <TimesCloned xmlns="4873beb7-5857-4685-be1f-d57550cc96cc" xsi:nil="true"/>
-    <TPAppVersion xmlns="4873beb7-5857-4685-be1f-d57550cc96cc" xsi:nil="true"/>
-    <VoteCount xmlns="4873beb7-5857-4685-be1f-d57550cc96cc" xsi:nil="true"/>
-    <AverageRating xmlns="4873beb7-5857-4685-be1f-d57550cc96cc" xsi:nil="true"/>
-    <FeatureTagsTaxHTField0 xmlns="4873beb7-5857-4685-be1f-d57550cc96cc">
-      <Terms xmlns="http://schemas.microsoft.com/office/infopath/2007/PartnerControls"/>
-    </FeatureTagsTaxHTField0>
-    <Provider xmlns="4873beb7-5857-4685-be1f-d57550cc96cc" xsi:nil="true"/>
-    <UACurrentWords xmlns="4873beb7-5857-4685-be1f-d57550cc96cc" xsi:nil="true"/>
-    <AssetId xmlns="4873beb7-5857-4685-be1f-d57550cc96cc">TP103457714</AssetId>
-    <TPClientViewer xmlns="4873beb7-5857-4685-be1f-d57550cc96cc" xsi:nil="true"/>
-    <DSATActionTaken xmlns="4873beb7-5857-4685-be1f-d57550cc96cc" xsi:nil="true"/>
-    <APEditor xmlns="4873beb7-5857-4685-be1f-d57550cc96cc">
-      <UserInfo>
-        <DisplayName/>
-        <AccountId xsi:nil="true"/>
-        <AccountType/>
-      </UserInfo>
-    </APEditor>
-    <TPInstallLocation xmlns="4873beb7-5857-4685-be1f-d57550cc96cc" xsi:nil="true"/>
-    <OOCacheId xmlns="4873beb7-5857-4685-be1f-d57550cc96cc" xsi:nil="true"/>
-    <IsDeleted xmlns="4873beb7-5857-4685-be1f-d57550cc96cc">false</IsDeleted>
-    <PublishTargets xmlns="4873beb7-5857-4685-be1f-d57550cc96cc">OfficeOnlineVNext</PublishTargets>
-    <ApprovalLog xmlns="4873beb7-5857-4685-be1f-d57550cc96cc" xsi:nil="true"/>
-    <BugNumber xmlns="4873beb7-5857-4685-be1f-d57550cc96cc" xsi:nil="true"/>
-    <CrawlForDependencies xmlns="4873beb7-5857-4685-be1f-d57550cc96cc">false</CrawlForDependencies>
-    <InternalTagsTaxHTField0 xmlns="4873beb7-5857-4685-be1f-d57550cc96cc">
-      <Terms xmlns="http://schemas.microsoft.com/office/infopath/2007/PartnerControls"/>
-    </InternalTagsTaxHTField0>
-    <LastHandOff xmlns="4873beb7-5857-4685-be1f-d57550cc96cc" xsi:nil="true"/>
-    <Milestone xmlns="4873beb7-5857-4685-be1f-d57550cc96cc" xsi:nil="true"/>
-    <OriginalRelease xmlns="4873beb7-5857-4685-be1f-d57550cc96cc">15</OriginalRelease>
-    <RecommendationsModifier xmlns="4873beb7-5857-4685-be1f-d57550cc96cc" xsi:nil="true"/>
-    <ScenarioTagsTaxHTField0 xmlns="4873beb7-5857-4685-be1f-d57550cc96cc">
-      <Terms xmlns="http://schemas.microsoft.com/office/infopath/2007/PartnerControls"/>
-    </ScenarioTagsTaxHTField0>
-    <UANotes xmlns="4873beb7-5857-4685-be1f-d57550cc96cc" xsi:nil="true"/>
-  </documentManagement>
-</p:properties>
+<file path=customXml/itemProps2.xml><?xml version="1.0" encoding="utf-8"?>
+<ds:datastoreItem xmlns:ds="http://schemas.openxmlformats.org/officeDocument/2006/customXml" ds:itemID="{499EA1EC-B023-4266-9865-E1EDA122A8C9}">
+  <ds:schemaRefs>
+    <ds:schemaRef ds:uri="http://schemas.microsoft.com/sharepoint/v3/contenttype/forms"/>
+  </ds:schemaRefs>
+</ds:datastoreItem>
 </file>
 
-<file path=customXml/itemProps1.xml><?xml version="1.0" encoding="utf-8"?>
+<file path=customXml/itemProps3.xml><?xml version="1.0" encoding="utf-8"?>
 <ds:datastoreItem xmlns:ds="http://schemas.openxmlformats.org/officeDocument/2006/customXml" ds:itemID="{9332E30D-EFB4-40E8-AB8F-C2E02C2E75EB}">
   <ds:schemaRefs>
     <ds:schemaRef ds:uri="http://schemas.microsoft.com/office/2006/metadata/contentType"/>
@@ -5203,22 +4686,4 @@
     <ds:schemaRef ds:uri="http://schemas.microsoft.com/internal/obd"/>
   </ds:schemaRefs>
 </ds:datastoreItem>
-</file>
-
-<file path=customXml/itemProps2.xml><?xml version="1.0" encoding="utf-8"?>
-<ds:datastoreItem xmlns:ds="http://schemas.openxmlformats.org/officeDocument/2006/customXml" ds:itemID="{499EA1EC-B023-4266-9865-E1EDA122A8C9}">
-  <ds:schemaRefs>
-    <ds:schemaRef ds:uri="http://schemas.microsoft.com/sharepoint/v3/contenttype/forms"/>
-  </ds:schemaRefs>
-</ds:datastoreItem>
-</file>
-
-<file path=customXml/itemProps3.xml><?xml version="1.0" encoding="utf-8"?>
-<ds:datastoreItem xmlns:ds="http://schemas.openxmlformats.org/officeDocument/2006/customXml" ds:itemID="{63671810-3EF7-4C8E-BCBA-248ABE2BAB39}">
-  <ds:schemaRefs>
-    <ds:schemaRef ds:uri="http://schemas.microsoft.com/office/2006/metadata/properties"/>
-    <ds:schemaRef ds:uri="http://schemas.microsoft.com/office/infopath/2007/PartnerControls"/>
-    <ds:schemaRef ds:uri="4873beb7-5857-4685-be1f-d57550cc96cc"/>
-  </ds:schemaRefs>
-</ds:datastoreItem>
 </file>
</xml_diff>

<commit_message>
Versão inicial final do documento
</commit_message>
<xml_diff>
--- a/doc/Conceito Base/Conceito Base.docx
+++ b/doc/Conceito Base/Conceito Base.docx
@@ -34,14 +34,16 @@
       <w:pPr>
         <w:ind w:firstLine="708"/>
         <w:rPr>
-          <w:lang w:val="pt-PT"/>
-        </w:rPr>
-      </w:pPr>
-      <w:r>
-        <w:rPr>
-          <w:lang w:val="pt-PT"/>
-        </w:rPr>
-        <w:t>Este projecto está a ser realizado por Mário Alexandre Lopes Liberato (NMEC: 84917) e Jorge &lt;INSERIR O RESTO DO NOME&gt; (NMEC: XXXXX). O projecto pretende utilizar alguns módulos desenvolvidos no âmbito dos guiões prácticos da unidade curricular de Métodos Probabilísticos para Engenharia Informática, convertidos para Java quando conveniente. Quando não, pretende-se utilizar a biblioteca JavaOctave ou outra que sirva o mesmo propósito, a fim de manter o projecto maioritariamente escrito em Java. Em último caso, utilizar-se-á apenas um script Octave.</w:t>
+          <w:rFonts w:ascii="Calibri" w:eastAsia="Calibri" w:hAnsi="Calibri" w:cs="Calibri"/>
+          <w:lang w:val="pt-PT"/>
+        </w:rPr>
+      </w:pPr>
+      <w:r>
+        <w:rPr>
+          <w:rFonts w:ascii="Calibri" w:eastAsia="Calibri" w:hAnsi="Calibri" w:cs="Calibri"/>
+          <w:lang w:val="pt-PT"/>
+        </w:rPr>
+        <w:t>Este projecto está a ser realizado por Mário Alexandre Lopes Liberato (NMEC: 84917) e Jorge Miguel Aires de Matos Oliveira(NMEC: 84983). O projecto pretende utilizar alguns módulos desenvolvidos no âmbito dos guiões prácticos da unidade curricular de Métodos Probabilísticos para Engenharia Informática, convertidos para Java quando conveniente. Quando não o for, pretende-se utilizar a biblioteca JavaOctave ou outra que sirva o mesmo propósito, a fim de manter o projecto maioritariamente escrito em Java. Em último caso, utilizar-se-á apenas um script Octave.</w:t>
       </w:r>
     </w:p>
     <w:p>
@@ -68,92 +70,30 @@
       <w:pPr>
         <w:ind w:firstLine="708"/>
         <w:rPr>
-          <w:lang w:val="pt-PT"/>
-        </w:rPr>
-      </w:pPr>
-      <w:r>
-        <w:rPr>
-          <w:lang w:val="pt-PT"/>
-        </w:rPr>
-        <w:t>Aplicaç</w:t>
-      </w:r>
-      <w:r>
-        <w:rPr>
-          <w:lang w:val="pt-PT"/>
-        </w:rPr>
-        <w:t xml:space="preserve">ão que sirva para gerir aplicações de pessoas a um emprego. O lado do potencial trabalhador fornece um questionário que depois de completo adiciona os dados a um ficheiro ou base de dados simples. </w:t>
-      </w:r>
-      <w:proofErr w:type="spellStart"/>
-      <w:r>
-        <w:rPr>
-          <w:lang w:val="en-GB"/>
-        </w:rPr>
-        <w:t>Exemplo</w:t>
-      </w:r>
-      <w:proofErr w:type="spellEnd"/>
-      <w:r>
-        <w:rPr>
-          <w:lang w:val="en-GB"/>
-        </w:rPr>
-        <w:t xml:space="preserve"> (USER ID, SKILLSET ID, EDUCATION LEVEL ID, TIMESTAMP), </w:t>
-      </w:r>
-      <w:proofErr w:type="spellStart"/>
-      <w:r>
-        <w:rPr>
-          <w:lang w:val="en-GB"/>
-        </w:rPr>
-        <w:t>guardado</w:t>
-      </w:r>
-      <w:proofErr w:type="spellEnd"/>
-      <w:r>
-        <w:rPr>
-          <w:lang w:val="en-GB"/>
-        </w:rPr>
-        <w:t xml:space="preserve"> </w:t>
-      </w:r>
-      <w:proofErr w:type="spellStart"/>
-      <w:r>
-        <w:rPr>
-          <w:lang w:val="en-GB"/>
-        </w:rPr>
-        <w:t>em</w:t>
-      </w:r>
-      <w:proofErr w:type="spellEnd"/>
-      <w:r>
-        <w:rPr>
-          <w:lang w:val="en-GB"/>
-        </w:rPr>
-        <w:t xml:space="preserve"> CSV. </w:t>
-      </w:r>
-      <w:r>
-        <w:rPr>
-          <w:lang w:val="pt-PT"/>
-        </w:rPr>
-        <w:t>Este ficheiro é processado pelo programa do empregador, que cria, para cada emprego</w:t>
-      </w:r>
-      <w:r>
-        <w:rPr>
-          <w:lang w:val="pt-PT"/>
-        </w:rPr>
-        <w:t xml:space="preserve"> diferente </w:t>
-      </w:r>
-      <w:r>
-        <w:rPr>
-          <w:lang w:val="pt-PT"/>
-        </w:rPr>
-        <w:t>, um empregado</w:t>
-      </w:r>
-      <w:r>
-        <w:rPr>
-          <w:lang w:val="pt-PT"/>
-        </w:rPr>
-        <w:t xml:space="preserve"> modelo que tem o skillset ideal, com o nível de educação ideal, etc, e encontrar os empregados com a maior semelhança a este empregado modelo. O programa depois filtrará todos os empregados pelo seu índice de semelhança e </w:t>
-      </w:r>
-      <w:r>
-        <w:rPr>
-          <w:lang w:val="pt-PT"/>
-        </w:rPr>
-        <w:t>opcionalmente eliminar aqueles que tenham o índice de semelhança demasiado baixo.</w:t>
+          <w:rFonts w:ascii="Calibri" w:eastAsia="Calibri" w:hAnsi="Calibri" w:cs="Calibri"/>
+          <w:lang w:val="pt-PT"/>
+        </w:rPr>
+      </w:pPr>
+      <w:r>
+        <w:rPr>
+          <w:rFonts w:ascii="Calibri" w:eastAsia="Calibri" w:hAnsi="Calibri" w:cs="Calibri"/>
+          <w:lang w:val="pt-PT"/>
+        </w:rPr>
+        <w:t>Programa que sirva para gerir aplicações de pessoas a um determinado emprego. O lado do potencial trabalhador fornece um questionário que depois de completo adiciona os dados a um ficheiro ou base de dados simples (Exemplo: USER ID, SKILLSET ID, EDUCATION LEVEL ID, TIMESTAMP), guardado em CSV. Este ficheiro é processado pelo programa do empregador, que cria, para cada emprego diferente , um modelo de funcionário com o skillset ideal, com o nível de educação ideal, etc. O programa depois filtrará todos os empregados pelo seu índice de semelhança e opcionalmente eliminar aqueles que não possuem semelhança algum</w:t>
+      </w:r>
+      <w:r>
+        <w:rPr>
+          <w:rFonts w:ascii="Calibri" w:eastAsia="Calibri" w:hAnsi="Calibri" w:cs="Calibri"/>
+          <w:lang w:val="pt-PT"/>
+        </w:rPr>
+        <w:t>a</w:t>
+      </w:r>
+      <w:r>
+        <w:rPr>
+          <w:rFonts w:ascii="Calibri" w:eastAsia="Calibri" w:hAnsi="Calibri" w:cs="Calibri"/>
+          <w:lang w:val="pt-PT"/>
+        </w:rPr>
+        <w:t>(ou baixa semelhança).</w:t>
       </w:r>
     </w:p>
     <w:p>
@@ -184,63 +124,38 @@
       </w:r>
       <w:r>
         <w:rPr>
-          <w:lang w:val="pt-PT"/>
-        </w:rPr>
-        <w:t>Três</w:t>
-      </w:r>
-      <w:r>
-        <w:rPr>
-          <w:lang w:val="pt-PT"/>
-        </w:rPr>
-        <w:t xml:space="preserve"> programas</w:t>
-      </w:r>
-      <w:r>
-        <w:rPr>
-          <w:lang w:val="pt-PT"/>
-        </w:rPr>
-        <w:t xml:space="preserve"> são utilizad</w:t>
-      </w:r>
-      <w:r>
-        <w:rPr>
-          <w:lang w:val="pt-PT"/>
-        </w:rPr>
-        <w:t>o</w:t>
-      </w:r>
-      <w:r>
-        <w:rPr>
-          <w:lang w:val="pt-PT"/>
-        </w:rPr>
-        <w:t xml:space="preserve">s. Uma é </w:t>
-      </w:r>
-      <w:r>
-        <w:rPr>
-          <w:lang w:val="pt-PT"/>
-        </w:rPr>
-        <w:t>o programa utilizado</w:t>
-      </w:r>
-      <w:r>
-        <w:rPr>
-          <w:lang w:val="pt-PT"/>
-        </w:rPr>
-        <w:t xml:space="preserve"> pela pessoa que submete a aplicação à empresa.</w:t>
-      </w:r>
-      <w:r>
-        <w:rPr>
-          <w:lang w:val="pt-PT"/>
-        </w:rPr>
-        <w:t xml:space="preserve"> Este é chamado de programa B neste documento. O segundo, chamado de programa A, é utilizado pelo empregador para gerir todas as aplicações aos empregos disponíveis.</w:t>
-      </w:r>
-      <w:r>
-        <w:rPr>
-          <w:lang w:val="pt-PT"/>
-        </w:rPr>
-        <w:t xml:space="preserve"> O último programa, dito programa C, serve apenas para gerar dados simulados </w:t>
-      </w:r>
-      <w:r>
-        <w:rPr>
-          <w:lang w:val="pt-PT"/>
-        </w:rPr>
-        <w:t>para utilização pelo programa A.</w:t>
+          <w:rFonts w:ascii="Calibri" w:eastAsia="Calibri" w:hAnsi="Calibri" w:cs="Calibri"/>
+          <w:lang w:val="pt-PT"/>
+        </w:rPr>
+        <w:t>Três programas são utilizados. Um deles será o programa utilizado pela pessoa que submete a aplicação à empresa. Este é denominado por de programa B no documento. O segundo, o programa A, é utilizado pelo empregador para gerir todas as aplicações aos empregos disponíveis. O último programa, dito programa C, serve para gerar dados simulados para</w:t>
+      </w:r>
+      <w:r>
+        <w:rPr>
+          <w:rFonts w:ascii="Calibri" w:eastAsia="Calibri" w:hAnsi="Calibri" w:cs="Calibri"/>
+          <w:lang w:val="pt-PT"/>
+        </w:rPr>
+        <w:t xml:space="preserve"> </w:t>
+      </w:r>
+      <w:r>
+        <w:rPr>
+          <w:rFonts w:ascii="Calibri" w:eastAsia="Calibri" w:hAnsi="Calibri" w:cs="Calibri"/>
+          <w:lang w:val="pt-PT"/>
+        </w:rPr>
+        <w:t xml:space="preserve">utilização </w:t>
+      </w:r>
+      <w:r>
+        <w:rPr>
+          <w:rFonts w:ascii="Calibri" w:eastAsia="Calibri" w:hAnsi="Calibri" w:cs="Calibri"/>
+          <w:lang w:val="pt-PT"/>
+        </w:rPr>
+        <w:t>pelo</w:t>
+      </w:r>
+      <w:r>
+        <w:rPr>
+          <w:rFonts w:ascii="Calibri" w:eastAsia="Calibri" w:hAnsi="Calibri" w:cs="Calibri"/>
+          <w:lang w:val="pt-PT"/>
+        </w:rPr>
+        <w:t xml:space="preserve"> programa A.</w:t>
       </w:r>
     </w:p>
     <w:p>
@@ -380,7 +295,15 @@
         <w:rPr>
           <w:lang w:val="pt-PT"/>
         </w:rPr>
-        <w:t xml:space="preserve"> Dependendo do progresso do projecto até à data de entrega, esta funcionalidade poderá ou não ser implementada.</w:t>
+        <w:t xml:space="preserve"> Dependendo do progresso do projecto </w:t>
+      </w:r>
+      <w:bookmarkStart w:id="0" w:name="_GoBack"/>
+      <w:bookmarkEnd w:id="0"/>
+      <w:r>
+        <w:rPr>
+          <w:lang w:val="pt-PT"/>
+        </w:rPr>
+        <w:t>até à data de entrega, esta funcionalidade poderá ou não ser implementada.</w:t>
       </w:r>
     </w:p>
     <w:p>
@@ -578,8 +501,6 @@
         </w:rPr>
         <w:t>o processamento. Eventualmente, esta interface poderá ser expandida e aumentar em complexidade, mas não faz parte do plano inicial.</w:t>
       </w:r>
-      <w:bookmarkStart w:id="0" w:name="_GoBack"/>
-      <w:bookmarkEnd w:id="0"/>
     </w:p>
     <w:p>
       <w:pPr>

</xml_diff>

<commit_message>
Added Program C explanation
</commit_message>
<xml_diff>
--- a/doc/Conceito Base/Conceito Base.docx
+++ b/doc/Conceito Base/Conceito Base.docx
@@ -52,8 +52,6 @@
         </w:rPr>
         <w:t xml:space="preserve"> </w:t>
       </w:r>
-      <w:bookmarkStart w:id="0" w:name="_GoBack"/>
-      <w:bookmarkEnd w:id="0"/>
       <w:r>
         <w:rPr>
           <w:rFonts w:ascii="Calibri" w:eastAsia="Calibri" w:hAnsi="Calibri" w:cs="Calibri"/>
@@ -558,20 +556,250 @@
     </w:p>
     <w:p>
       <w:pPr>
-        <w:rPr>
-          <w:lang w:val="pt-PT"/>
-        </w:rPr>
-      </w:pPr>
+        <w:pStyle w:val="Heading1"/>
+        <w:rPr>
+          <w:lang w:val="pt-PT"/>
+        </w:rPr>
+      </w:pPr>
+      <w:r>
+        <w:rPr>
+          <w:lang w:val="pt-PT"/>
+        </w:rPr>
+        <w:t>Funcionamento do programa C</w:t>
+      </w:r>
     </w:p>
     <w:p>
       <w:pPr>
-        <w:rPr>
-          <w:lang w:val="pt-PT"/>
-        </w:rPr>
-      </w:pPr>
+        <w:pStyle w:val="Heading2"/>
+        <w:rPr>
+          <w:lang w:val="pt-PT"/>
+        </w:rPr>
+      </w:pPr>
+      <w:r>
+        <w:rPr>
+          <w:lang w:val="pt-PT"/>
+        </w:rPr>
+        <w:t>Parte 1 – Gerar os valores</w:t>
+      </w:r>
+    </w:p>
+    <w:p>
+      <w:pPr>
+        <w:ind w:firstLine="708"/>
+        <w:rPr>
+          <w:lang w:val="pt-PT"/>
+        </w:rPr>
+      </w:pPr>
+      <w:r>
+        <w:rPr>
+          <w:lang w:val="pt-PT"/>
+        </w:rPr>
+        <w:t>O programa C</w:t>
+      </w:r>
+      <w:r>
+        <w:rPr>
+          <w:lang w:val="pt-PT"/>
+        </w:rPr>
+        <w:t xml:space="preserve"> serve para gerar dados aleatórios. Para atingir este fim, precisa de um argumento, que é o número de utilizadores gerados. Se não for fornecido um argumento, o programa pedirá que um valor seja inserido. Depois, lê um ficheiro “names.txt”, que deverá conter </w:t>
+      </w:r>
+      <w:r>
+        <w:rPr>
+          <w:b/>
+          <w:lang w:val="pt-PT"/>
+        </w:rPr>
+        <w:t>apenas</w:t>
+      </w:r>
+      <w:r>
+        <w:rPr>
+          <w:lang w:val="pt-PT"/>
+        </w:rPr>
+        <w:t xml:space="preserve"> nomes, mais especificamente um nome por cada linha, os quais são depois utilizados para gerar nomes completos, os quais variam entre 1 e 4 nomes no total. Os nomes do ficheiro foram escritos pelos desenvolvedores do projecto ou obtidos a partir de um gerador de nomes aleatório. Como apenas existe para propósito de testes, não há qualquer problema no facto dos nomes não serem coerentes e misturarem várias línguas.  </w:t>
+      </w:r>
+    </w:p>
+    <w:p>
+      <w:pPr>
+        <w:ind w:firstLine="708"/>
+        <w:rPr>
+          <w:lang w:val="pt-PT"/>
+        </w:rPr>
+      </w:pPr>
+      <w:r>
+        <w:rPr>
+          <w:lang w:val="pt-PT"/>
+        </w:rPr>
+        <w:t xml:space="preserve">É utilizado um ciclo for para gerar cada utilizador, e este é adicionado ao ArrayList de objectos User denominado de userList no fim deste. Depois do nome ser gerado, é gerada a timestamp do nascimento, o qual varia entre </w:t>
+      </w:r>
+      <w:r>
+        <w:rPr>
+          <w:lang w:val="pt-PT"/>
+        </w:rPr>
+        <w:t>657170474</w:t>
+      </w:r>
+      <w:r>
+        <w:rPr>
+          <w:lang w:val="pt-PT"/>
+        </w:rPr>
+        <w:t xml:space="preserve"> e </w:t>
+      </w:r>
+      <w:r>
+        <w:rPr>
+          <w:lang w:val="pt-PT"/>
+        </w:rPr>
+        <w:t>909631274</w:t>
+      </w:r>
+      <w:r>
+        <w:rPr>
+          <w:lang w:val="pt-PT"/>
+        </w:rPr>
+        <w:t xml:space="preserve">. Não há propriamente uma razão para a escolha </w:t>
+      </w:r>
+      <w:r>
+        <w:rPr>
+          <w:lang w:val="pt-PT"/>
+        </w:rPr>
+        <w:lastRenderedPageBreak/>
+        <w:t>destes valores, uma delas é apenas a data de nascimento de ML, e a outra é a data 8 anos antes. Assim, as idades dos utilizadores aleatórios deve variar entre 19 e 27 anos.</w:t>
+      </w:r>
+    </w:p>
+    <w:p>
+      <w:pPr>
+        <w:ind w:firstLine="708"/>
+        <w:rPr>
+          <w:lang w:val="pt-PT"/>
+        </w:rPr>
+      </w:pPr>
+      <w:r>
+        <w:rPr>
+          <w:lang w:val="pt-PT"/>
+        </w:rPr>
+        <w:drawing>
+          <wp:anchor distT="0" distB="0" distL="114300" distR="114300" simplePos="0" relativeHeight="251658240" behindDoc="1" locked="0" layoutInCell="1" allowOverlap="1" wp14:anchorId="082A54E7">
+            <wp:simplePos x="0" y="0"/>
+            <wp:positionH relativeFrom="column">
+              <wp:posOffset>142875</wp:posOffset>
+            </wp:positionH>
+            <wp:positionV relativeFrom="paragraph">
+              <wp:posOffset>1387475</wp:posOffset>
+            </wp:positionV>
+            <wp:extent cx="5943600" cy="3268980"/>
+            <wp:effectExtent l="0" t="0" r="0" b="7620"/>
+            <wp:wrapTight wrapText="bothSides">
+              <wp:wrapPolygon edited="0">
+                <wp:start x="0" y="0"/>
+                <wp:lineTo x="0" y="21524"/>
+                <wp:lineTo x="21531" y="21524"/>
+                <wp:lineTo x="21531" y="0"/>
+                <wp:lineTo x="0" y="0"/>
+              </wp:wrapPolygon>
+            </wp:wrapTight>
+            <wp:docPr id="1" name="Picture 1"/>
+            <wp:cNvGraphicFramePr>
+              <a:graphicFrameLocks xmlns:a="http://schemas.openxmlformats.org/drawingml/2006/main" noChangeAspect="1"/>
+            </wp:cNvGraphicFramePr>
+            <a:graphic xmlns:a="http://schemas.openxmlformats.org/drawingml/2006/main">
+              <a:graphicData uri="http://schemas.openxmlformats.org/drawingml/2006/picture">
+                <pic:pic xmlns:pic="http://schemas.openxmlformats.org/drawingml/2006/picture">
+                  <pic:nvPicPr>
+                    <pic:cNvPr id="1" name=""/>
+                    <pic:cNvPicPr/>
+                  </pic:nvPicPr>
+                  <pic:blipFill>
+                    <a:blip r:embed="rId10">
+                      <a:extLst>
+                        <a:ext uri="{28A0092B-C50C-407E-A947-70E740481C1C}">
+                          <a14:useLocalDpi xmlns:a14="http://schemas.microsoft.com/office/drawing/2010/main" val="0"/>
+                        </a:ext>
+                      </a:extLst>
+                    </a:blip>
+                    <a:stretch>
+                      <a:fillRect/>
+                    </a:stretch>
+                  </pic:blipFill>
+                  <pic:spPr>
+                    <a:xfrm>
+                      <a:off x="0" y="0"/>
+                      <a:ext cx="5943600" cy="3268980"/>
+                    </a:xfrm>
+                    <a:prstGeom prst="rect">
+                      <a:avLst/>
+                    </a:prstGeom>
+                  </pic:spPr>
+                </pic:pic>
+              </a:graphicData>
+            </a:graphic>
+            <wp14:sizeRelH relativeFrom="page">
+              <wp14:pctWidth>0</wp14:pctWidth>
+            </wp14:sizeRelH>
+            <wp14:sizeRelV relativeFrom="page">
+              <wp14:pctHeight>0</wp14:pctHeight>
+            </wp14:sizeRelV>
+          </wp:anchor>
+        </w:drawing>
+      </w:r>
+      <w:r>
+        <w:rPr>
+          <w:lang w:val="pt-PT"/>
+        </w:rPr>
+        <w:t>O nível de educação é gerado de seguida, sendo um simples valor inteiro entre 0 e 5.</w:t>
+      </w:r>
+      <w:r>
+        <w:rPr>
+          <w:lang w:val="pt-PT"/>
+        </w:rPr>
+        <w:t xml:space="preserve"> Posteriormente</w:t>
+      </w:r>
+      <w:r>
+        <w:rPr>
+          <w:lang w:val="pt-PT"/>
+        </w:rPr>
+        <w:t>, o utilizador recebe skills aleatórias, as quais variam entre 1 e 50</w:t>
+      </w:r>
+      <w:r>
+        <w:rPr>
+          <w:lang w:val="pt-PT"/>
+        </w:rPr>
+        <w:t xml:space="preserve"> (havendo então 50 skills separadas). Neste programa, cada utilizador recebe um máximo de 13 skills, e pode ter 0. Esta limitação não é parte dos outros programas. No caso do programa B, mais skills podem ser escolhidas, e no caso do programa A, mais skills podem ser processadas. Tanto o limite de 13 como as 50 skills diferentes são valores arbitrários, e apenas este último se apresenta nos outros programas.</w:t>
+      </w:r>
+      <w:r>
+        <w:rPr>
+          <w:lang w:val="pt-PT"/>
+        </w:rPr>
+        <w:t xml:space="preserve"> Por fim, o utilizador recebe uma timestamp, que é a timestamp actual, e é adicionado à lista.</w:t>
+      </w:r>
+    </w:p>
+    <w:p>
+      <w:pPr>
+        <w:rPr>
+          <w:i/>
+          <w:lang w:val="pt-PT"/>
+        </w:rPr>
+      </w:pPr>
+      <w:r>
+        <w:rPr>
+          <w:i/>
+          <w:lang w:val="pt-PT"/>
+        </w:rPr>
+        <w:tab/>
+        <w:t>Imagem 1 – Exemplo do output do programa para o terminal</w:t>
+      </w:r>
+      <w:bookmarkStart w:id="0" w:name="_GoBack"/>
+      <w:bookmarkEnd w:id="0"/>
+    </w:p>
+    <w:p>
+      <w:pPr>
+        <w:pStyle w:val="Heading2"/>
+        <w:rPr>
+          <w:lang w:val="pt-PT"/>
+        </w:rPr>
+      </w:pPr>
+      <w:r>
+        <w:rPr>
+          <w:lang w:val="pt-PT"/>
+        </w:rPr>
+        <w:t>Parte 2 – Armazenar os valores</w:t>
+      </w:r>
     </w:p>
     <w:sectPr>
-      <w:footerReference w:type="default" r:id="rId10"/>
+      <w:footerReference w:type="default" r:id="rId11"/>
       <w:pgSz w:w="12240" w:h="15840"/>
       <w:pgMar w:top="1440" w:right="1440" w:bottom="1440" w:left="1440" w:header="720" w:footer="720" w:gutter="0"/>
       <w:cols w:space="720"/>
@@ -640,7 +868,7 @@
           <w:rPr>
             <w:noProof/>
           </w:rPr>
-          <w:t>2</w:t>
+          <w:t>3</w:t>
         </w:r>
         <w:r>
           <w:rPr>
@@ -1498,6 +1726,95 @@
     </w:lvl>
   </w:abstractNum>
   <w:abstractNum w:abstractNumId="17" w15:restartNumberingAfterBreak="0">
+    <w:nsid w:val="34B5425F"/>
+    <w:multiLevelType w:val="hybridMultilevel"/>
+    <w:tmpl w:val="1804B2BA"/>
+    <w:lvl w:ilvl="0" w:tplc="45C045BE">
+      <w:start w:val="1"/>
+      <w:numFmt w:val="decimal"/>
+      <w:lvlText w:val="%1-"/>
+      <w:lvlJc w:val="left"/>
+      <w:pPr>
+        <w:ind w:left="1068" w:hanging="360"/>
+      </w:pPr>
+      <w:rPr>
+        <w:rFonts w:hint="default"/>
+      </w:rPr>
+    </w:lvl>
+    <w:lvl w:ilvl="1" w:tplc="08090019" w:tentative="1">
+      <w:start w:val="1"/>
+      <w:numFmt w:val="lowerLetter"/>
+      <w:lvlText w:val="%2."/>
+      <w:lvlJc w:val="left"/>
+      <w:pPr>
+        <w:ind w:left="1788" w:hanging="360"/>
+      </w:pPr>
+    </w:lvl>
+    <w:lvl w:ilvl="2" w:tplc="0809001B" w:tentative="1">
+      <w:start w:val="1"/>
+      <w:numFmt w:val="lowerRoman"/>
+      <w:lvlText w:val="%3."/>
+      <w:lvlJc w:val="right"/>
+      <w:pPr>
+        <w:ind w:left="2508" w:hanging="180"/>
+      </w:pPr>
+    </w:lvl>
+    <w:lvl w:ilvl="3" w:tplc="0809000F" w:tentative="1">
+      <w:start w:val="1"/>
+      <w:numFmt w:val="decimal"/>
+      <w:lvlText w:val="%4."/>
+      <w:lvlJc w:val="left"/>
+      <w:pPr>
+        <w:ind w:left="3228" w:hanging="360"/>
+      </w:pPr>
+    </w:lvl>
+    <w:lvl w:ilvl="4" w:tplc="08090019" w:tentative="1">
+      <w:start w:val="1"/>
+      <w:numFmt w:val="lowerLetter"/>
+      <w:lvlText w:val="%5."/>
+      <w:lvlJc w:val="left"/>
+      <w:pPr>
+        <w:ind w:left="3948" w:hanging="360"/>
+      </w:pPr>
+    </w:lvl>
+    <w:lvl w:ilvl="5" w:tplc="0809001B" w:tentative="1">
+      <w:start w:val="1"/>
+      <w:numFmt w:val="lowerRoman"/>
+      <w:lvlText w:val="%6."/>
+      <w:lvlJc w:val="right"/>
+      <w:pPr>
+        <w:ind w:left="4668" w:hanging="180"/>
+      </w:pPr>
+    </w:lvl>
+    <w:lvl w:ilvl="6" w:tplc="0809000F" w:tentative="1">
+      <w:start w:val="1"/>
+      <w:numFmt w:val="decimal"/>
+      <w:lvlText w:val="%7."/>
+      <w:lvlJc w:val="left"/>
+      <w:pPr>
+        <w:ind w:left="5388" w:hanging="360"/>
+      </w:pPr>
+    </w:lvl>
+    <w:lvl w:ilvl="7" w:tplc="08090019" w:tentative="1">
+      <w:start w:val="1"/>
+      <w:numFmt w:val="lowerLetter"/>
+      <w:lvlText w:val="%8."/>
+      <w:lvlJc w:val="left"/>
+      <w:pPr>
+        <w:ind w:left="6108" w:hanging="360"/>
+      </w:pPr>
+    </w:lvl>
+    <w:lvl w:ilvl="8" w:tplc="0809001B" w:tentative="1">
+      <w:start w:val="1"/>
+      <w:numFmt w:val="lowerRoman"/>
+      <w:lvlText w:val="%9."/>
+      <w:lvlJc w:val="right"/>
+      <w:pPr>
+        <w:ind w:left="6828" w:hanging="180"/>
+      </w:pPr>
+    </w:lvl>
+  </w:abstractNum>
+  <w:abstractNum w:abstractNumId="18" w15:restartNumberingAfterBreak="0">
     <w:nsid w:val="3F9A3F7E"/>
     <w:multiLevelType w:val="multilevel"/>
     <w:tmpl w:val="04090023"/>
@@ -1584,7 +1901,7 @@
       </w:pPr>
     </w:lvl>
   </w:abstractNum>
-  <w:abstractNum w:abstractNumId="18" w15:restartNumberingAfterBreak="0">
+  <w:abstractNum w:abstractNumId="19" w15:restartNumberingAfterBreak="0">
     <w:nsid w:val="4986523D"/>
     <w:multiLevelType w:val="multilevel"/>
     <w:tmpl w:val="0409001D"/>
@@ -1737,7 +2054,7 @@
     <w:abstractNumId w:val="11"/>
   </w:num>
   <w:num w:numId="14">
-    <w:abstractNumId w:val="18"/>
+    <w:abstractNumId w:val="19"/>
   </w:num>
   <w:num w:numId="15">
     <w:abstractNumId w:val="12"/>
@@ -1782,10 +2099,13 @@
     <w:abstractNumId w:val="16"/>
   </w:num>
   <w:num w:numId="29">
-    <w:abstractNumId w:val="17"/>
+    <w:abstractNumId w:val="18"/>
   </w:num>
   <w:num w:numId="30">
     <w:abstractNumId w:val="10"/>
+  </w:num>
+  <w:num w:numId="31">
+    <w:abstractNumId w:val="17"/>
   </w:num>
 </w:numbering>
 </file>
@@ -3419,6 +3739,15 @@
 </file>
 
 <file path=customXml/item1.xml><?xml version="1.0" encoding="utf-8"?>
+<?mso-contentType ?>
+<FormTemplates xmlns="http://schemas.microsoft.com/sharepoint/v3/contenttype/forms">
+  <Display>DocumentLibraryForm</Display>
+  <Edit>AssetEditForm</Edit>
+  <New>DocumentLibraryForm</New>
+</FormTemplates>
+</file>
+
+<file path=customXml/item2.xml><?xml version="1.0" encoding="utf-8"?>
 <p:properties xmlns:p="http://schemas.microsoft.com/office/2006/metadata/properties" xmlns:xsi="http://www.w3.org/2001/XMLSchema-instance" xmlns:pc="http://schemas.microsoft.com/office/infopath/2007/PartnerControls">
   <documentManagement>
     <APDescription xmlns="4873beb7-5857-4685-be1f-d57550cc96cc" xsi:nil="true"/>
@@ -3542,15 +3871,6 @@
     <UANotes xmlns="4873beb7-5857-4685-be1f-d57550cc96cc" xsi:nil="true"/>
   </documentManagement>
 </p:properties>
-</file>
-
-<file path=customXml/item2.xml><?xml version="1.0" encoding="utf-8"?>
-<?mso-contentType ?>
-<FormTemplates xmlns="http://schemas.microsoft.com/sharepoint/v3/contenttype/forms">
-  <Display>DocumentLibraryForm</Display>
-  <Edit>AssetEditForm</Edit>
-  <New>DocumentLibraryForm</New>
-</FormTemplates>
 </file>
 
 <file path=customXml/item3.xml><?xml version="1.0" encoding="utf-8"?>
@@ -4594,19 +4914,19 @@
 </file>
 
 <file path=customXml/itemProps1.xml><?xml version="1.0" encoding="utf-8"?>
+<ds:datastoreItem xmlns:ds="http://schemas.openxmlformats.org/officeDocument/2006/customXml" ds:itemID="{499EA1EC-B023-4266-9865-E1EDA122A8C9}">
+  <ds:schemaRefs>
+    <ds:schemaRef ds:uri="http://schemas.microsoft.com/sharepoint/v3/contenttype/forms"/>
+  </ds:schemaRefs>
+</ds:datastoreItem>
+</file>
+
+<file path=customXml/itemProps2.xml><?xml version="1.0" encoding="utf-8"?>
 <ds:datastoreItem xmlns:ds="http://schemas.openxmlformats.org/officeDocument/2006/customXml" ds:itemID="{63671810-3EF7-4C8E-BCBA-248ABE2BAB39}">
   <ds:schemaRefs>
     <ds:schemaRef ds:uri="http://schemas.microsoft.com/office/2006/metadata/properties"/>
     <ds:schemaRef ds:uri="http://schemas.microsoft.com/office/infopath/2007/PartnerControls"/>
     <ds:schemaRef ds:uri="4873beb7-5857-4685-be1f-d57550cc96cc"/>
-  </ds:schemaRefs>
-</ds:datastoreItem>
-</file>
-
-<file path=customXml/itemProps2.xml><?xml version="1.0" encoding="utf-8"?>
-<ds:datastoreItem xmlns:ds="http://schemas.openxmlformats.org/officeDocument/2006/customXml" ds:itemID="{499EA1EC-B023-4266-9865-E1EDA122A8C9}">
-  <ds:schemaRefs>
-    <ds:schemaRef ds:uri="http://schemas.microsoft.com/sharepoint/v3/contenttype/forms"/>
   </ds:schemaRefs>
 </ds:datastoreItem>
 </file>

</xml_diff>

<commit_message>
Added bloom filter to documentation
</commit_message>
<xml_diff>
--- a/doc/Conceito Base/Conceito Base.docx
+++ b/doc/Conceito Base/Conceito Base.docx
@@ -565,7 +565,13 @@
         <w:rPr>
           <w:lang w:val="pt-PT"/>
         </w:rPr>
-        <w:t>Funcionamento do programa C</w:t>
+        <w:t xml:space="preserve">Funcionamento do programa </w:t>
+      </w:r>
+      <w:r>
+        <w:rPr>
+          <w:lang w:val="pt-PT"/>
+        </w:rPr>
+        <w:t>A</w:t>
       </w:r>
     </w:p>
     <w:p>
@@ -579,89 +585,126 @@
         <w:rPr>
           <w:lang w:val="pt-PT"/>
         </w:rPr>
-        <w:t>Parte 1 – Gerar os valores</w:t>
+        <w:t>Classe BloomFilter</w:t>
       </w:r>
     </w:p>
     <w:p>
       <w:pPr>
-        <w:ind w:firstLine="708"/>
-        <w:rPr>
-          <w:lang w:val="pt-PT"/>
-        </w:rPr>
-      </w:pPr>
-      <w:r>
-        <w:rPr>
-          <w:lang w:val="pt-PT"/>
-        </w:rPr>
-        <w:t>O programa C</w:t>
-      </w:r>
-      <w:r>
-        <w:rPr>
-          <w:lang w:val="pt-PT"/>
-        </w:rPr>
-        <w:t xml:space="preserve"> serve para gerar dados aleatórios. Para atingir este fim, precisa de um argumento, que é o número de utilizadores gerados. Se não for fornecido um argumento, o programa pedirá que um valor seja inserido. Depois, lê um ficheiro “names.txt”, que deverá conter </w:t>
-      </w:r>
-      <w:r>
-        <w:rPr>
-          <w:b/>
-          <w:lang w:val="pt-PT"/>
-        </w:rPr>
-        <w:t>apenas</w:t>
-      </w:r>
-      <w:r>
-        <w:rPr>
-          <w:lang w:val="pt-PT"/>
-        </w:rPr>
-        <w:t xml:space="preserve"> nomes, mais especificamente um nome por cada linha, os quais são depois utilizados para gerar nomes completos, os quais variam entre 1 e 4 nomes no total. Os nomes do ficheiro foram escritos pelos desenvolvedores do projecto ou obtidos a partir de um gerador de nomes aleatório. Como apenas existe para propósito de testes, não há qualquer problema no facto dos nomes não serem coerentes e misturarem várias línguas.  </w:t>
+        <w:rPr>
+          <w:lang w:val="pt-PT"/>
+        </w:rPr>
+      </w:pPr>
+      <w:r>
+        <w:rPr>
+          <w:lang w:val="pt-PT"/>
+        </w:rPr>
+        <w:tab/>
+        <w:t>A classe BloomFilter é uma adaptação da versão escrita em Octave para os guiões das aulas prácticas da unidade curricular. Esta classe implementa um “Bloom Filter”. Utiliza a função de dispersão “Dbj2”, tal como a versão na qual se baseia.</w:t>
       </w:r>
     </w:p>
     <w:p>
       <w:pPr>
-        <w:ind w:firstLine="708"/>
-        <w:rPr>
-          <w:lang w:val="pt-PT"/>
-        </w:rPr>
-      </w:pPr>
-      <w:r>
-        <w:rPr>
-          <w:lang w:val="pt-PT"/>
-        </w:rPr>
-        <w:t xml:space="preserve">É utilizado um ciclo for para gerar cada utilizador, e este é adicionado ao ArrayList de objectos User denominado de userList no fim deste. Depois do nome ser gerado, é gerada a timestamp do nascimento, o qual varia entre </w:t>
-      </w:r>
-      <w:r>
-        <w:rPr>
-          <w:lang w:val="pt-PT"/>
-        </w:rPr>
-        <w:t>657170474</w:t>
-      </w:r>
-      <w:r>
-        <w:rPr>
-          <w:lang w:val="pt-PT"/>
-        </w:rPr>
-        <w:t xml:space="preserve"> e </w:t>
-      </w:r>
-      <w:r>
-        <w:rPr>
-          <w:lang w:val="pt-PT"/>
-        </w:rPr>
-        <w:t>909631274</w:t>
-      </w:r>
-      <w:r>
-        <w:rPr>
-          <w:lang w:val="pt-PT"/>
-        </w:rPr>
-        <w:t xml:space="preserve">. Não há propriamente uma razão para a escolha </w:t>
-      </w:r>
-      <w:r>
-        <w:rPr>
-          <w:lang w:val="pt-PT"/>
-        </w:rPr>
-        <w:lastRenderedPageBreak/>
-        <w:t>destes valores, uma delas é apenas a data de nascimento de ML, e a outra é a data 8 anos antes. Assim, as idades dos utilizadores aleatórios deve variar entre 19 e 27 anos.</w:t>
+        <w:rPr>
+          <w:lang w:val="pt-PT"/>
+        </w:rPr>
+      </w:pPr>
+      <w:r>
+        <w:rPr>
+          <w:lang w:val="pt-PT"/>
+        </w:rPr>
+        <w:tab/>
+        <w:t>Esta classe contém um array que contém o bloom filter propriamente dito, denominado de bloomFilter. Esta variável é privada e só pode ser alterada pelos métodos implementados.</w:t>
       </w:r>
     </w:p>
     <w:p>
       <w:pPr>
+        <w:rPr>
+          <w:lang w:val="pt-PT"/>
+        </w:rPr>
+      </w:pPr>
+      <w:r>
+        <w:rPr>
+          <w:lang w:val="pt-PT"/>
+        </w:rPr>
+        <w:tab/>
+        <w:t>Para inicializar o bloom filter, deve-se criar um novo objecto do tipo BloomFilter, e fornecer-lhe como argumento o tamanho desejado. O construtor inicializa então o array com zeros.</w:t>
+      </w:r>
+    </w:p>
+    <w:p>
+      <w:pPr>
+        <w:rPr>
+          <w:lang w:val="pt-PT"/>
+        </w:rPr>
+      </w:pPr>
+      <w:r>
+        <w:rPr>
+          <w:lang w:val="pt-PT"/>
+        </w:rPr>
+        <w:tab/>
+        <w:t>Para obter o array, deve-se recorrer ao método getArray, que retorna o dito-cujo.</w:t>
+      </w:r>
+    </w:p>
+    <w:p>
+      <w:pPr>
+        <w:rPr>
+          <w:lang w:val="pt-PT"/>
+        </w:rPr>
+      </w:pPr>
+      <w:r>
+        <w:rPr>
+          <w:lang w:val="pt-PT"/>
+        </w:rPr>
+        <w:lastRenderedPageBreak/>
+        <w:tab/>
+        <w:t>Para obter o tamanho, deve-se utilizar o método getSize, que retorna a length do array bloomFilter.</w:t>
+      </w:r>
+    </w:p>
+    <w:p>
+      <w:pPr>
+        <w:rPr>
+          <w:lang w:val="pt-PT"/>
+        </w:rPr>
+      </w:pPr>
+      <w:r>
+        <w:rPr>
+          <w:lang w:val="pt-PT"/>
+        </w:rPr>
+        <w:tab/>
+        <w:t>Para adicionar um membro deve-se utilizar o método addMember, que aceita como argumento o o número de funções de dispersão e a String que se pretende adicionar. Para remover um membro ou verificar se ele existe, os mesmos argumentos são fornecidos, e os métodos são removeMember e existsMember, respectivamente. O último retorna um valor de true ou false, dependendo da não existência ou possível existência do membro.</w:t>
+      </w:r>
+      <w:bookmarkStart w:id="0" w:name="_GoBack"/>
+      <w:bookmarkEnd w:id="0"/>
+    </w:p>
+    <w:p>
+      <w:pPr>
+        <w:pStyle w:val="Heading1"/>
+        <w:rPr>
+          <w:lang w:val="pt-PT"/>
+        </w:rPr>
+      </w:pPr>
+      <w:r>
+        <w:rPr>
+          <w:lang w:val="pt-PT"/>
+        </w:rPr>
+        <w:t>Funcionamento do programa C</w:t>
+      </w:r>
+    </w:p>
+    <w:p>
+      <w:pPr>
+        <w:pStyle w:val="Heading2"/>
+        <w:rPr>
+          <w:lang w:val="pt-PT"/>
+        </w:rPr>
+      </w:pPr>
+      <w:r>
+        <w:rPr>
+          <w:lang w:val="pt-PT"/>
+        </w:rPr>
+        <w:t>Parte 1 – Gerar os valores</w:t>
+      </w:r>
+    </w:p>
+    <w:p>
+      <w:pPr>
         <w:ind w:firstLine="708"/>
         <w:rPr>
           <w:lang w:val="pt-PT"/>
@@ -671,6 +714,78 @@
         <w:rPr>
           <w:lang w:val="pt-PT"/>
         </w:rPr>
+        <w:t>O programa C</w:t>
+      </w:r>
+      <w:r>
+        <w:rPr>
+          <w:lang w:val="pt-PT"/>
+        </w:rPr>
+        <w:t xml:space="preserve"> serve para gerar dados aleatórios. Para atingir este fim, precisa de um argumento, que é o número de utilizadores gerados. Se não for fornecido um argumento, o programa pedirá que um valor seja inserido. Depois, lê um ficheiro “names.txt”, que deverá conter </w:t>
+      </w:r>
+      <w:r>
+        <w:rPr>
+          <w:b/>
+          <w:lang w:val="pt-PT"/>
+        </w:rPr>
+        <w:t>apenas</w:t>
+      </w:r>
+      <w:r>
+        <w:rPr>
+          <w:lang w:val="pt-PT"/>
+        </w:rPr>
+        <w:t xml:space="preserve"> nomes, mais especificamente um nome por cada linha, os quais são depois utilizados para gerar nomes completos, os quais variam entre 1 e 4 nomes no total. Os nomes do ficheiro foram escritos pelos desenvolvedores do projecto ou obtidos a partir de um gerador de nomes aleatório. Como apenas existe para propósito de testes, não há qualquer problema no facto dos nomes não serem coerentes e misturarem várias línguas.  </w:t>
+      </w:r>
+    </w:p>
+    <w:p>
+      <w:pPr>
+        <w:ind w:firstLine="708"/>
+        <w:rPr>
+          <w:lang w:val="pt-PT"/>
+        </w:rPr>
+      </w:pPr>
+      <w:r>
+        <w:rPr>
+          <w:lang w:val="pt-PT"/>
+        </w:rPr>
+        <w:t xml:space="preserve">É utilizado um ciclo for para gerar cada utilizador, e este é adicionado ao ArrayList de objectos User denominado de userList no fim deste. Depois do nome ser gerado, é gerada a timestamp do nascimento, o qual varia entre </w:t>
+      </w:r>
+      <w:r>
+        <w:rPr>
+          <w:lang w:val="pt-PT"/>
+        </w:rPr>
+        <w:t>657170474</w:t>
+      </w:r>
+      <w:r>
+        <w:rPr>
+          <w:lang w:val="pt-PT"/>
+        </w:rPr>
+        <w:t xml:space="preserve"> e </w:t>
+      </w:r>
+      <w:r>
+        <w:rPr>
+          <w:lang w:val="pt-PT"/>
+        </w:rPr>
+        <w:t>909631274</w:t>
+      </w:r>
+      <w:r>
+        <w:rPr>
+          <w:lang w:val="pt-PT"/>
+        </w:rPr>
+        <w:t>. Não há propriamente uma razão para a escolha destes valores, uma delas é apenas a data de nascimento de ML, e a outra é a data 8 anos antes. Assim, as idades dos utilizadores aleatórios deve variar entre 19 e 27 anos.</w:t>
+      </w:r>
+    </w:p>
+    <w:p>
+      <w:pPr>
+        <w:ind w:firstLine="708"/>
+        <w:rPr>
+          <w:lang w:val="pt-PT"/>
+        </w:rPr>
+      </w:pPr>
+      <w:r>
+        <w:rPr>
+          <w:lang w:val="pt-PT"/>
+        </w:rPr>
+        <w:lastRenderedPageBreak/>
         <w:drawing>
           <wp:anchor distT="0" distB="0" distL="114300" distR="114300" simplePos="0" relativeHeight="251658240" behindDoc="1" locked="0" layoutInCell="1" allowOverlap="1" wp14:anchorId="082A54E7">
             <wp:simplePos x="0" y="0"/>
@@ -781,8 +896,6 @@
         <w:tab/>
         <w:t>Imagem 1 – Exemplo do output do programa para o terminal</w:t>
       </w:r>
-      <w:bookmarkStart w:id="0" w:name="_GoBack"/>
-      <w:bookmarkEnd w:id="0"/>
     </w:p>
     <w:p>
       <w:pPr>
@@ -868,7 +981,7 @@
           <w:rPr>
             <w:noProof/>
           </w:rPr>
-          <w:t>3</w:t>
+          <w:t>4</w:t>
         </w:r>
         <w:r>
           <w:rPr>

</xml_diff>